<commit_message>
improve death certificate template
</commit_message>
<xml_diff>
--- a/src/documents/death_cert.docx
+++ b/src/documents/death_cert.docx
@@ -40,7 +40,7 @@
               <wp:anchor distT="0" distB="0" distL="114300" distR="114300" simplePos="0" relativeHeight="251699200" behindDoc="0" locked="0" layoutInCell="1" allowOverlap="1">
                 <wp:simplePos x="0" y="0"/>
                 <wp:positionH relativeFrom="column">
-                  <wp:posOffset>2704465</wp:posOffset>
+                  <wp:posOffset>2523490</wp:posOffset>
                 </wp:positionH>
                 <wp:positionV relativeFrom="paragraph">
                   <wp:posOffset>255270</wp:posOffset>
@@ -109,7 +109,7 @@
           </mc:Choice>
           <mc:Fallback>
             <w:pict>
-              <v:shape id="_x0000_s1026" o:spid="_x0000_s1026" o:spt="202" type="#_x0000_t202" style="position:absolute;left:0pt;margin-left:212.95pt;margin-top:20.1pt;height:24.75pt;width:128.95pt;z-index:251699200;mso-width-relative:page;mso-height-relative:page;" filled="f" stroked="f" coordsize="21600,21600" o:gfxdata="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">
+              <v:shape id="_x0000_s1026" o:spid="_x0000_s1026" o:spt="202" type="#_x0000_t202" style="position:absolute;left:0pt;margin-left:198.7pt;margin-top:20.1pt;height:24.75pt;width:128.95pt;z-index:251699200;mso-width-relative:page;mso-height-relative:page;" filled="f" stroked="f" coordsize="21600,21600" o:gfxdata="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">
                 <v:fill on="f" focussize="0,0"/>
                 <v:stroke on="f" weight="0.5pt"/>
                 <v:imagedata o:title=""/>
@@ -143,6 +143,8 @@
         </w:rPr>
         <w:t>This is to certify</w:t>
       </w:r>
+      <w:bookmarkStart w:id="0" w:name="_GoBack"/>
+      <w:bookmarkEnd w:id="0"/>
     </w:p>
     <w:p>
       <w:pPr>
@@ -162,10 +164,10 @@
               <wp:anchor distT="0" distB="0" distL="114300" distR="114300" simplePos="0" relativeHeight="251698176" behindDoc="0" locked="0" layoutInCell="1" allowOverlap="1">
                 <wp:simplePos x="0" y="0"/>
                 <wp:positionH relativeFrom="column">
-                  <wp:posOffset>2999740</wp:posOffset>
+                  <wp:posOffset>828040</wp:posOffset>
                 </wp:positionH>
                 <wp:positionV relativeFrom="paragraph">
-                  <wp:posOffset>264160</wp:posOffset>
+                  <wp:posOffset>273685</wp:posOffset>
                 </wp:positionV>
                 <wp:extent cx="1637665" cy="314325"/>
                 <wp:effectExtent l="0" t="0" r="0" b="0"/>
@@ -231,7 +233,7 @@
           </mc:Choice>
           <mc:Fallback>
             <w:pict>
-              <v:shape id="_x0000_s1026" o:spid="_x0000_s1026" o:spt="202" type="#_x0000_t202" style="position:absolute;left:0pt;margin-left:236.2pt;margin-top:20.8pt;height:24.75pt;width:128.95pt;z-index:251698176;mso-width-relative:page;mso-height-relative:page;" filled="f" stroked="f" coordsize="21600,21600" o:gfxdata="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">
+              <v:shape id="_x0000_s1026" o:spid="_x0000_s1026" o:spt="202" type="#_x0000_t202" style="position:absolute;left:0pt;margin-left:65.2pt;margin-top:21.55pt;height:24.75pt;width:128.95pt;z-index:251698176;mso-width-relative:page;mso-height-relative:page;" filled="f" stroked="f" coordsize="21600,21600" o:gfxdata="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">
                 <v:fill on="f" focussize="0,0"/>
                 <v:stroke on="f" weight="0.5pt"/>
                 <v:imagedata o:title=""/>
@@ -396,10 +398,116 @@
         <mc:AlternateContent>
           <mc:Choice Requires="wps">
             <w:drawing>
+              <wp:anchor distT="0" distB="0" distL="114300" distR="114300" simplePos="0" relativeHeight="251696128" behindDoc="0" locked="0" layoutInCell="1" allowOverlap="1">
+                <wp:simplePos x="0" y="0"/>
+                <wp:positionH relativeFrom="column">
+                  <wp:posOffset>1590040</wp:posOffset>
+                </wp:positionH>
+                <wp:positionV relativeFrom="paragraph">
+                  <wp:posOffset>276860</wp:posOffset>
+                </wp:positionV>
+                <wp:extent cx="1637665" cy="314325"/>
+                <wp:effectExtent l="0" t="0" r="0" b="0"/>
+                <wp:wrapNone/>
+                <wp:docPr id="31" name="Text Box 31"/>
+                <wp:cNvGraphicFramePr/>
+                <a:graphic xmlns:a="http://schemas.openxmlformats.org/drawingml/2006/main">
+                  <a:graphicData uri="http://schemas.microsoft.com/office/word/2010/wordprocessingShape">
+                    <wps:wsp>
+                      <wps:cNvSpPr txBox="1"/>
+                      <wps:spPr>
+                        <a:xfrm>
+                          <a:off x="0" y="0"/>
+                          <a:ext cx="1637665" cy="314325"/>
+                        </a:xfrm>
+                        <a:prstGeom prst="rect">
+                          <a:avLst/>
+                        </a:prstGeom>
+                        <a:noFill/>
+                        <a:ln w="6350">
+                          <a:noFill/>
+                        </a:ln>
+                      </wps:spPr>
+                      <wps:style>
+                        <a:lnRef idx="0">
+                          <a:schemeClr val="accent1"/>
+                        </a:lnRef>
+                        <a:fillRef idx="0">
+                          <a:schemeClr val="accent1"/>
+                        </a:fillRef>
+                        <a:effectRef idx="0">
+                          <a:schemeClr val="accent1"/>
+                        </a:effectRef>
+                        <a:fontRef idx="minor">
+                          <a:schemeClr val="dk1"/>
+                        </a:fontRef>
+                      </wps:style>
+                      <wps:txbx>
+                        <w:txbxContent>
+                          <w:p>
+                            <w:pPr>
+                              <w:rPr>
+                                <w:rFonts w:hint="default"/>
+                              </w:rPr>
+                            </w:pPr>
+                            <w:r>
+                              <w:rPr>
+                                <w:rFonts w:hint="default"/>
+                              </w:rPr>
+                              <w:t>{father}</w:t>
+                            </w:r>
+                          </w:p>
+                        </w:txbxContent>
+                      </wps:txbx>
+                      <wps:bodyPr rot="0" spcFirstLastPara="0" vertOverflow="overflow" horzOverflow="overflow" vert="horz" wrap="square" lIns="91440" tIns="45720" rIns="91440" bIns="45720" numCol="1" spcCol="0" rtlCol="0" fromWordArt="0" anchor="t" anchorCtr="0" forceAA="0" compatLnSpc="1">
+                        <a:noAutofit/>
+                      </wps:bodyPr>
+                    </wps:wsp>
+                  </a:graphicData>
+                </a:graphic>
+              </wp:anchor>
+            </w:drawing>
+          </mc:Choice>
+          <mc:Fallback>
+            <w:pict>
+              <v:shape id="_x0000_s1026" o:spid="_x0000_s1026" o:spt="202" type="#_x0000_t202" style="position:absolute;left:0pt;margin-left:125.2pt;margin-top:21.8pt;height:24.75pt;width:128.95pt;z-index:251696128;mso-width-relative:page;mso-height-relative:page;" filled="f" stroked="f" coordsize="21600,21600" o:gfxdata="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">
+                <v:fill on="f" focussize="0,0"/>
+                <v:stroke on="f" weight="0.5pt"/>
+                <v:imagedata o:title=""/>
+                <o:lock v:ext="edit" aspectratio="f"/>
+                <v:textbox>
+                  <w:txbxContent>
+                    <w:p>
+                      <w:pPr>
+                        <w:rPr>
+                          <w:rFonts w:hint="default"/>
+                        </w:rPr>
+                      </w:pPr>
+                      <w:r>
+                        <w:rPr>
+                          <w:rFonts w:hint="default"/>
+                        </w:rPr>
+                        <w:t>{father}</w:t>
+                      </w:r>
+                    </w:p>
+                  </w:txbxContent>
+                </v:textbox>
+              </v:shape>
+            </w:pict>
+          </mc:Fallback>
+        </mc:AlternateContent>
+      </w:r>
+      <w:r>
+        <w:rPr>
+          <w:sz w:val="22"/>
+        </w:rPr>
+        <mc:AlternateContent>
+          <mc:Choice Requires="wps">
+            <w:drawing>
               <wp:anchor distT="0" distB="0" distL="114300" distR="114300" simplePos="0" relativeHeight="251697152" behindDoc="0" locked="0" layoutInCell="1" allowOverlap="1">
                 <wp:simplePos x="0" y="0"/>
                 <wp:positionH relativeFrom="column">
-                  <wp:posOffset>4638040</wp:posOffset>
+                  <wp:posOffset>4247515</wp:posOffset>
                 </wp:positionH>
                 <wp:positionV relativeFrom="paragraph">
                   <wp:posOffset>264795</wp:posOffset>
@@ -468,7 +576,7 @@
           </mc:Choice>
           <mc:Fallback>
             <w:pict>
-              <v:shape id="_x0000_s1026" o:spid="_x0000_s1026" o:spt="202" type="#_x0000_t202" style="position:absolute;left:0pt;margin-left:365.2pt;margin-top:20.85pt;height:24.75pt;width:128.95pt;z-index:251697152;mso-width-relative:page;mso-height-relative:page;" filled="f" stroked="f" coordsize="21600,21600" o:gfxdata="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">
+              <v:shape id="_x0000_s1026" o:spid="_x0000_s1026" o:spt="202" type="#_x0000_t202" style="position:absolute;left:0pt;margin-left:334.45pt;margin-top:20.85pt;height:24.75pt;width:128.95pt;z-index:251697152;mso-width-relative:page;mso-height-relative:page;" filled="f" stroked="f" coordsize="21600,21600" o:gfxdata="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">
                 <v:fill on="f" focussize="0,0"/>
                 <v:stroke on="f" weight="0.5pt"/>
                 <v:imagedata o:title=""/>
@@ -486,112 +594,6 @@
                           <w:rFonts w:hint="default"/>
                         </w:rPr>
                         <w:t>{mother}</w:t>
-                      </w:r>
-                    </w:p>
-                  </w:txbxContent>
-                </v:textbox>
-              </v:shape>
-            </w:pict>
-          </mc:Fallback>
-        </mc:AlternateContent>
-      </w:r>
-      <w:r>
-        <w:rPr>
-          <w:sz w:val="22"/>
-        </w:rPr>
-        <mc:AlternateContent>
-          <mc:Choice Requires="wps">
-            <w:drawing>
-              <wp:anchor distT="0" distB="0" distL="114300" distR="114300" simplePos="0" relativeHeight="251696128" behindDoc="0" locked="0" layoutInCell="1" allowOverlap="1">
-                <wp:simplePos x="0" y="0"/>
-                <wp:positionH relativeFrom="column">
-                  <wp:posOffset>2047240</wp:posOffset>
-                </wp:positionH>
-                <wp:positionV relativeFrom="paragraph">
-                  <wp:posOffset>276860</wp:posOffset>
-                </wp:positionV>
-                <wp:extent cx="1637665" cy="314325"/>
-                <wp:effectExtent l="0" t="0" r="0" b="0"/>
-                <wp:wrapNone/>
-                <wp:docPr id="31" name="Text Box 31"/>
-                <wp:cNvGraphicFramePr/>
-                <a:graphic xmlns:a="http://schemas.openxmlformats.org/drawingml/2006/main">
-                  <a:graphicData uri="http://schemas.microsoft.com/office/word/2010/wordprocessingShape">
-                    <wps:wsp>
-                      <wps:cNvSpPr txBox="1"/>
-                      <wps:spPr>
-                        <a:xfrm>
-                          <a:off x="0" y="0"/>
-                          <a:ext cx="1637665" cy="314325"/>
-                        </a:xfrm>
-                        <a:prstGeom prst="rect">
-                          <a:avLst/>
-                        </a:prstGeom>
-                        <a:noFill/>
-                        <a:ln w="6350">
-                          <a:noFill/>
-                        </a:ln>
-                      </wps:spPr>
-                      <wps:style>
-                        <a:lnRef idx="0">
-                          <a:schemeClr val="accent1"/>
-                        </a:lnRef>
-                        <a:fillRef idx="0">
-                          <a:schemeClr val="accent1"/>
-                        </a:fillRef>
-                        <a:effectRef idx="0">
-                          <a:schemeClr val="accent1"/>
-                        </a:effectRef>
-                        <a:fontRef idx="minor">
-                          <a:schemeClr val="dk1"/>
-                        </a:fontRef>
-                      </wps:style>
-                      <wps:txbx>
-                        <w:txbxContent>
-                          <w:p>
-                            <w:pPr>
-                              <w:rPr>
-                                <w:rFonts w:hint="default"/>
-                              </w:rPr>
-                            </w:pPr>
-                            <w:r>
-                              <w:rPr>
-                                <w:rFonts w:hint="default"/>
-                              </w:rPr>
-                              <w:t>{father}</w:t>
-                            </w:r>
-                          </w:p>
-                        </w:txbxContent>
-                      </wps:txbx>
-                      <wps:bodyPr rot="0" spcFirstLastPara="0" vertOverflow="overflow" horzOverflow="overflow" vert="horz" wrap="square" lIns="91440" tIns="45720" rIns="91440" bIns="45720" numCol="1" spcCol="0" rtlCol="0" fromWordArt="0" anchor="t" anchorCtr="0" forceAA="0" compatLnSpc="1">
-                        <a:noAutofit/>
-                      </wps:bodyPr>
-                    </wps:wsp>
-                  </a:graphicData>
-                </a:graphic>
-              </wp:anchor>
-            </w:drawing>
-          </mc:Choice>
-          <mc:Fallback>
-            <w:pict>
-              <v:shape id="_x0000_s1026" o:spid="_x0000_s1026" o:spt="202" type="#_x0000_t202" style="position:absolute;left:0pt;margin-left:161.2pt;margin-top:21.8pt;height:24.75pt;width:128.95pt;z-index:251696128;mso-width-relative:page;mso-height-relative:page;" filled="f" stroked="f" coordsize="21600,21600" o:gfxdata="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">
-                <v:fill on="f" focussize="0,0"/>
-                <v:stroke on="f" weight="0.5pt"/>
-                <v:imagedata o:title=""/>
-                <o:lock v:ext="edit" aspectratio="f"/>
-                <v:textbox>
-                  <w:txbxContent>
-                    <w:p>
-                      <w:pPr>
-                        <w:rPr>
-                          <w:rFonts w:hint="default"/>
-                        </w:rPr>
-                      </w:pPr>
-                      <w:r>
-                        <w:rPr>
-                          <w:rFonts w:hint="default"/>
-                        </w:rPr>
-                        <w:t>{father}</w:t>
                       </w:r>
                     </w:p>
                   </w:txbxContent>
@@ -725,6 +727,73 @@
           <w:lang w:val="en-US"/>
         </w:rPr>
       </w:pPr>
+      <w:r>
+        <w:rPr>
+          <w:rFonts w:ascii="Times New Roman" w:hAnsi="Times New Roman" w:cs="Times New Roman"/>
+          <w:lang w:eastAsia="en-PH"/>
+        </w:rPr>
+        <mc:AlternateContent>
+          <mc:Choice Requires="wps">
+            <w:drawing>
+              <wp:anchor distT="0" distB="0" distL="114300" distR="114300" simplePos="0" relativeHeight="251661312" behindDoc="0" locked="0" layoutInCell="1" allowOverlap="1">
+                <wp:simplePos x="0" y="0"/>
+                <wp:positionH relativeFrom="column">
+                  <wp:posOffset>1609090</wp:posOffset>
+                </wp:positionH>
+                <wp:positionV relativeFrom="paragraph">
+                  <wp:posOffset>136525</wp:posOffset>
+                </wp:positionV>
+                <wp:extent cx="2315210" cy="0"/>
+                <wp:effectExtent l="0" t="0" r="0" b="0"/>
+                <wp:wrapNone/>
+                <wp:docPr id="3" name="Straight Connector 3"/>
+                <wp:cNvGraphicFramePr/>
+                <a:graphic xmlns:a="http://schemas.openxmlformats.org/drawingml/2006/main">
+                  <a:graphicData uri="http://schemas.microsoft.com/office/word/2010/wordprocessingShape">
+                    <wps:wsp>
+                      <wps:cNvCnPr/>
+                      <wps:spPr>
+                        <a:xfrm>
+                          <a:off x="0" y="0"/>
+                          <a:ext cx="2315210" cy="0"/>
+                        </a:xfrm>
+                        <a:prstGeom prst="line">
+                          <a:avLst/>
+                        </a:prstGeom>
+                      </wps:spPr>
+                      <wps:style>
+                        <a:lnRef idx="1">
+                          <a:schemeClr val="dk1"/>
+                        </a:lnRef>
+                        <a:fillRef idx="0">
+                          <a:schemeClr val="dk1"/>
+                        </a:fillRef>
+                        <a:effectRef idx="0">
+                          <a:schemeClr val="dk1"/>
+                        </a:effectRef>
+                        <a:fontRef idx="minor">
+                          <a:schemeClr val="tx1"/>
+                        </a:fontRef>
+                      </wps:style>
+                      <wps:bodyPr/>
+                    </wps:wsp>
+                  </a:graphicData>
+                </a:graphic>
+              </wp:anchor>
+            </w:drawing>
+          </mc:Choice>
+          <mc:Fallback>
+            <w:pict>
+              <v:line id="_x0000_s1026" o:spid="_x0000_s1026" o:spt="20" style="position:absolute;left:0pt;margin-left:126.7pt;margin-top:10.75pt;height:0pt;width:182.3pt;z-index:251661312;mso-width-relative:page;mso-height-relative:page;" filled="f" stroked="t" coordsize="21600,21600" o:gfxdata="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">
+                <v:fill on="f" focussize="0,0"/>
+                <v:stroke color="#000000 [3200]" joinstyle="round"/>
+                <v:imagedata o:title=""/>
+                <o:lock v:ext="edit" aspectratio="f"/>
+              </v:line>
+            </w:pict>
+          </mc:Fallback>
+        </mc:AlternateContent>
+      </w:r>
       <w:r>
         <w:rPr>
           <w:sz w:val="22"/>
@@ -788,19 +857,7 @@
                               <w:rPr>
                                 <w:rFonts w:hint="default"/>
                               </w:rPr>
-                              <w:t>{</w:t>
-                            </w:r>
-                            <w:r>
-                              <w:rPr>
-                                <w:rFonts w:hint="default"/>
-                              </w:rPr>
-                              <w:t>spouse</w:t>
-                            </w:r>
-                            <w:r>
-                              <w:rPr>
-                                <w:rFonts w:hint="default"/>
-                              </w:rPr>
-                              <w:t>}</w:t>
+                              <w:t>{spouse}</w:t>
                             </w:r>
                           </w:p>
                         </w:txbxContent>
@@ -833,19 +890,7 @@
                         <w:rPr>
                           <w:rFonts w:hint="default"/>
                         </w:rPr>
-                        <w:t>{</w:t>
-                      </w:r>
-                      <w:r>
-                        <w:rPr>
-                          <w:rFonts w:hint="default"/>
-                        </w:rPr>
-                        <w:t>spouse</w:t>
-                      </w:r>
-                      <w:r>
-                        <w:rPr>
-                          <w:rFonts w:hint="default"/>
-                        </w:rPr>
-                        <w:t>}</w:t>
+                        <w:t>{spouse}</w:t>
                       </w:r>
                     </w:p>
                   </w:txbxContent>
@@ -925,52 +970,141 @@
       <w:r>
         <w:rPr>
           <w:rFonts w:ascii="Times New Roman" w:hAnsi="Times New Roman" w:cs="Times New Roman"/>
-          <w:lang w:eastAsia="en-PH"/>
+        </w:rPr>
+        <w:t xml:space="preserve">single, son (daughter) of </w:t>
+      </w:r>
+      <w:r>
+        <w:rPr>
+          <w:rFonts w:ascii="Times New Roman" w:hAnsi="Times New Roman" w:cs="Times New Roman"/>
+        </w:rPr>
+        <w:tab/>
+      </w:r>
+      <w:r>
+        <w:rPr>
+          <w:rFonts w:ascii="Times New Roman" w:hAnsi="Times New Roman" w:cs="Times New Roman"/>
+        </w:rPr>
+        <w:tab/>
+      </w:r>
+      <w:r>
+        <w:rPr>
+          <w:rFonts w:hint="default" w:ascii="Times New Roman" w:hAnsi="Times New Roman" w:cs="Times New Roman"/>
+        </w:rPr>
+        <w:t xml:space="preserve">                        </w:t>
+      </w:r>
+      <w:r>
+        <w:rPr>
+          <w:rFonts w:hint="default" w:ascii="Times New Roman" w:hAnsi="Times New Roman" w:cs="Times New Roman"/>
+          <w:lang w:val="en-US"/>
+        </w:rPr>
+        <w:tab/>
+      </w:r>
+      <w:r>
+        <w:rPr>
+          <w:rFonts w:hint="default" w:ascii="Times New Roman" w:hAnsi="Times New Roman" w:cs="Times New Roman"/>
+          <w:lang w:val="en-US"/>
+        </w:rPr>
+        <w:t xml:space="preserve">    </w:t>
+      </w:r>
+      <w:r>
+        <w:rPr>
+          <w:rFonts w:ascii="Times New Roman" w:hAnsi="Times New Roman" w:cs="Times New Roman"/>
+        </w:rPr>
+        <w:t xml:space="preserve">    and</w:t>
+      </w:r>
+      <w:r>
+        <w:rPr>
+          <w:rFonts w:hint="default" w:ascii="Times New Roman" w:hAnsi="Times New Roman" w:cs="Times New Roman"/>
+          <w:lang w:val="en-US"/>
+        </w:rPr>
+        <w:tab/>
+      </w:r>
+      <w:r>
+        <w:rPr>
+          <w:rFonts w:hint="default" w:ascii="Times New Roman" w:hAnsi="Times New Roman" w:cs="Times New Roman"/>
+          <w:lang w:val="en-US"/>
+        </w:rPr>
+        <w:tab/>
+      </w:r>
+    </w:p>
+    <w:p>
+      <w:pPr>
+        <w:spacing w:line="360" w:lineRule="auto"/>
+        <w:rPr>
+          <w:rFonts w:hint="default" w:ascii="Times New Roman" w:hAnsi="Times New Roman" w:cs="Times New Roman"/>
+          <w:lang w:val="en-US"/>
+        </w:rPr>
+      </w:pPr>
+      <w:r>
+        <w:rPr>
+          <w:sz w:val="22"/>
         </w:rPr>
         <mc:AlternateContent>
           <mc:Choice Requires="wps">
             <w:drawing>
-              <wp:anchor distT="0" distB="0" distL="114300" distR="114300" simplePos="0" relativeHeight="251661312" behindDoc="0" locked="0" layoutInCell="1" allowOverlap="1">
+              <wp:anchor distT="0" distB="0" distL="114300" distR="114300" simplePos="0" relativeHeight="251686912" behindDoc="0" locked="0" layoutInCell="1" allowOverlap="1">
                 <wp:simplePos x="0" y="0"/>
                 <wp:positionH relativeFrom="column">
-                  <wp:posOffset>1428750</wp:posOffset>
+                  <wp:posOffset>2018665</wp:posOffset>
                 </wp:positionH>
                 <wp:positionV relativeFrom="paragraph">
-                  <wp:posOffset>136525</wp:posOffset>
+                  <wp:posOffset>274320</wp:posOffset>
                 </wp:positionV>
-                <wp:extent cx="2495550" cy="0"/>
-                <wp:effectExtent l="0" t="0" r="19050" b="19050"/>
+                <wp:extent cx="1219200" cy="314325"/>
+                <wp:effectExtent l="0" t="0" r="0" b="0"/>
                 <wp:wrapNone/>
-                <wp:docPr id="3" name="Straight Connector 3"/>
+                <wp:docPr id="28" name="Text Box 28"/>
                 <wp:cNvGraphicFramePr/>
                 <a:graphic xmlns:a="http://schemas.openxmlformats.org/drawingml/2006/main">
                   <a:graphicData uri="http://schemas.microsoft.com/office/word/2010/wordprocessingShape">
                     <wps:wsp>
-                      <wps:cNvCnPr/>
+                      <wps:cNvSpPr txBox="1"/>
                       <wps:spPr>
                         <a:xfrm>
                           <a:off x="0" y="0"/>
-                          <a:ext cx="2495550" cy="0"/>
+                          <a:ext cx="1219200" cy="314325"/>
                         </a:xfrm>
-                        <a:prstGeom prst="line">
+                        <a:prstGeom prst="rect">
                           <a:avLst/>
                         </a:prstGeom>
+                        <a:noFill/>
+                        <a:ln w="6350">
+                          <a:noFill/>
+                        </a:ln>
                       </wps:spPr>
                       <wps:style>
-                        <a:lnRef idx="1">
-                          <a:schemeClr val="dk1"/>
+                        <a:lnRef idx="0">
+                          <a:schemeClr val="accent1"/>
                         </a:lnRef>
                         <a:fillRef idx="0">
-                          <a:schemeClr val="dk1"/>
+                          <a:schemeClr val="accent1"/>
                         </a:fillRef>
                         <a:effectRef idx="0">
-                          <a:schemeClr val="dk1"/>
+                          <a:schemeClr val="accent1"/>
                         </a:effectRef>
                         <a:fontRef idx="minor">
-                          <a:schemeClr val="tx1"/>
+                          <a:schemeClr val="dk1"/>
                         </a:fontRef>
                       </wps:style>
-                      <wps:bodyPr/>
+                      <wps:txbx>
+                        <w:txbxContent>
+                          <w:p>
+                            <w:pPr>
+                              <w:rPr>
+                                <w:rFonts w:hint="default"/>
+                              </w:rPr>
+                            </w:pPr>
+                            <w:r>
+                              <w:rPr>
+                                <w:rFonts w:hint="default"/>
+                              </w:rPr>
+                              <w:t>{dm}</w:t>
+                            </w:r>
+                          </w:p>
+                        </w:txbxContent>
+                      </wps:txbx>
+                      <wps:bodyPr rot="0" spcFirstLastPara="0" vertOverflow="overflow" horzOverflow="overflow" vert="horz" wrap="square" lIns="91440" tIns="45720" rIns="91440" bIns="45720" numCol="1" spcCol="0" rtlCol="0" fromWordArt="0" anchor="t" anchorCtr="0" forceAA="0" compatLnSpc="1">
+                        <a:noAutofit/>
+                      </wps:bodyPr>
                     </wps:wsp>
                   </a:graphicData>
                 </a:graphic>
@@ -979,83 +1113,245 @@
           </mc:Choice>
           <mc:Fallback>
             <w:pict>
-              <v:line id="_x0000_s1026" o:spid="_x0000_s1026" o:spt="20" style="position:absolute;left:0pt;margin-left:112.5pt;margin-top:10.75pt;height:0pt;width:196.5pt;z-index:251661312;mso-width-relative:page;mso-height-relative:page;" filled="f" stroked="t" coordsize="21600,21600" o:gfxdata="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">
+              <v:shape id="_x0000_s1026" o:spid="_x0000_s1026" o:spt="202" type="#_x0000_t202" style="position:absolute;left:0pt;margin-left:158.95pt;margin-top:21.6pt;height:24.75pt;width:96pt;z-index:251686912;mso-width-relative:page;mso-height-relative:page;" filled="f" stroked="f" coordsize="21600,21600" o:gfxdata="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">
                 <v:fill on="f" focussize="0,0"/>
-                <v:stroke color="#000000 [3200]" joinstyle="round"/>
+                <v:stroke on="f" weight="0.5pt"/>
                 <v:imagedata o:title=""/>
                 <o:lock v:ext="edit" aspectratio="f"/>
-              </v:line>
+                <v:textbox>
+                  <w:txbxContent>
+                    <w:p>
+                      <w:pPr>
+                        <w:rPr>
+                          <w:rFonts w:hint="default"/>
+                        </w:rPr>
+                      </w:pPr>
+                      <w:r>
+                        <w:rPr>
+                          <w:rFonts w:hint="default"/>
+                        </w:rPr>
+                        <w:t>{dm}</w:t>
+                      </w:r>
+                    </w:p>
+                  </w:txbxContent>
+                </v:textbox>
+              </v:shape>
             </w:pict>
           </mc:Fallback>
         </mc:AlternateContent>
       </w:r>
       <w:r>
         <w:rPr>
-          <w:rFonts w:ascii="Times New Roman" w:hAnsi="Times New Roman" w:cs="Times New Roman"/>
-        </w:rPr>
-        <w:t xml:space="preserve">single, son (daughter) of </w:t>
-      </w:r>
-      <w:r>
-        <w:rPr>
-          <w:rFonts w:ascii="Times New Roman" w:hAnsi="Times New Roman" w:cs="Times New Roman"/>
-        </w:rPr>
-        <w:tab/>
-      </w:r>
-      <w:r>
-        <w:rPr>
-          <w:rFonts w:ascii="Times New Roman" w:hAnsi="Times New Roman" w:cs="Times New Roman"/>
-        </w:rPr>
-        <w:tab/>
-      </w:r>
-      <w:r>
-        <w:rPr>
-          <w:rFonts w:hint="default" w:ascii="Times New Roman" w:hAnsi="Times New Roman" w:cs="Times New Roman"/>
-        </w:rPr>
-        <w:t xml:space="preserve">                        </w:t>
-      </w:r>
-      <w:r>
-        <w:rPr>
-          <w:rFonts w:hint="default" w:ascii="Times New Roman" w:hAnsi="Times New Roman" w:cs="Times New Roman"/>
-          <w:lang w:val="en-US"/>
-        </w:rPr>
-        <w:tab/>
-      </w:r>
-      <w:r>
-        <w:rPr>
-          <w:rFonts w:hint="default" w:ascii="Times New Roman" w:hAnsi="Times New Roman" w:cs="Times New Roman"/>
-          <w:lang w:val="en-US"/>
-        </w:rPr>
-        <w:t xml:space="preserve">    </w:t>
-      </w:r>
-      <w:r>
-        <w:rPr>
-          <w:rFonts w:ascii="Times New Roman" w:hAnsi="Times New Roman" w:cs="Times New Roman"/>
-        </w:rPr>
-        <w:t xml:space="preserve">    and</w:t>
-      </w:r>
-      <w:r>
-        <w:rPr>
-          <w:rFonts w:hint="default" w:ascii="Times New Roman" w:hAnsi="Times New Roman" w:cs="Times New Roman"/>
-          <w:lang w:val="en-US"/>
-        </w:rPr>
-        <w:tab/>
-      </w:r>
-      <w:r>
-        <w:rPr>
-          <w:rFonts w:hint="default" w:ascii="Times New Roman" w:hAnsi="Times New Roman" w:cs="Times New Roman"/>
-          <w:lang w:val="en-US"/>
-        </w:rPr>
-        <w:tab/>
-      </w:r>
-    </w:p>
-    <w:p>
-      <w:pPr>
-        <w:spacing w:line="360" w:lineRule="auto"/>
-        <w:rPr>
-          <w:rFonts w:hint="default" w:ascii="Times New Roman" w:hAnsi="Times New Roman" w:cs="Times New Roman"/>
-          <w:lang w:val="en-US"/>
-        </w:rPr>
-      </w:pPr>
+          <w:sz w:val="22"/>
+        </w:rPr>
+        <mc:AlternateContent>
+          <mc:Choice Requires="wps">
+            <w:drawing>
+              <wp:anchor distT="0" distB="0" distL="114300" distR="114300" simplePos="0" relativeHeight="251684864" behindDoc="0" locked="0" layoutInCell="1" allowOverlap="1">
+                <wp:simplePos x="0" y="0"/>
+                <wp:positionH relativeFrom="column">
+                  <wp:posOffset>5161915</wp:posOffset>
+                </wp:positionH>
+                <wp:positionV relativeFrom="paragraph">
+                  <wp:posOffset>264795</wp:posOffset>
+                </wp:positionV>
+                <wp:extent cx="542925" cy="314325"/>
+                <wp:effectExtent l="0" t="0" r="9525" b="9525"/>
+                <wp:wrapNone/>
+                <wp:docPr id="26" name="Text Box 26"/>
+                <wp:cNvGraphicFramePr/>
+                <a:graphic xmlns:a="http://schemas.openxmlformats.org/drawingml/2006/main">
+                  <a:graphicData uri="http://schemas.microsoft.com/office/word/2010/wordprocessingShape">
+                    <wps:wsp>
+                      <wps:cNvSpPr txBox="1"/>
+                      <wps:spPr>
+                        <a:xfrm>
+                          <a:off x="5847715" y="4716145"/>
+                          <a:ext cx="542925" cy="314325"/>
+                        </a:xfrm>
+                        <a:prstGeom prst="rect">
+                          <a:avLst/>
+                        </a:prstGeom>
+                        <a:noFill/>
+                        <a:ln w="6350">
+                          <a:noFill/>
+                        </a:ln>
+                      </wps:spPr>
+                      <wps:style>
+                        <a:lnRef idx="0">
+                          <a:schemeClr val="accent1"/>
+                        </a:lnRef>
+                        <a:fillRef idx="0">
+                          <a:schemeClr val="accent1"/>
+                        </a:fillRef>
+                        <a:effectRef idx="0">
+                          <a:schemeClr val="accent1"/>
+                        </a:effectRef>
+                        <a:fontRef idx="minor">
+                          <a:schemeClr val="dk1"/>
+                        </a:fontRef>
+                      </wps:style>
+                      <wps:txbx>
+                        <w:txbxContent>
+                          <w:p>
+                            <w:pPr>
+                              <w:rPr>
+                                <w:rFonts w:hint="default"/>
+                              </w:rPr>
+                            </w:pPr>
+                            <w:r>
+                              <w:rPr>
+                                <w:rFonts w:hint="default"/>
+                              </w:rPr>
+                              <w:t>{age}</w:t>
+                            </w:r>
+                          </w:p>
+                        </w:txbxContent>
+                      </wps:txbx>
+                      <wps:bodyPr rot="0" spcFirstLastPara="0" vertOverflow="overflow" horzOverflow="overflow" vert="horz" wrap="square" lIns="91440" tIns="45720" rIns="91440" bIns="45720" numCol="1" spcCol="0" rtlCol="0" fromWordArt="0" anchor="t" anchorCtr="0" forceAA="0" compatLnSpc="1">
+                        <a:noAutofit/>
+                      </wps:bodyPr>
+                    </wps:wsp>
+                  </a:graphicData>
+                </a:graphic>
+              </wp:anchor>
+            </w:drawing>
+          </mc:Choice>
+          <mc:Fallback>
+            <w:pict>
+              <v:shape id="_x0000_s1026" o:spid="_x0000_s1026" o:spt="202" type="#_x0000_t202" style="position:absolute;left:0pt;margin-left:406.45pt;margin-top:20.85pt;height:24.75pt;width:42.75pt;z-index:251684864;mso-width-relative:page;mso-height-relative:page;" filled="f" stroked="f" coordsize="21600,21600" o:gfxdata="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">
+                <v:fill on="f" focussize="0,0"/>
+                <v:stroke on="f" weight="0.5pt"/>
+                <v:imagedata o:title=""/>
+                <o:lock v:ext="edit" aspectratio="f"/>
+                <v:textbox>
+                  <w:txbxContent>
+                    <w:p>
+                      <w:pPr>
+                        <w:rPr>
+                          <w:rFonts w:hint="default"/>
+                        </w:rPr>
+                      </w:pPr>
+                      <w:r>
+                        <w:rPr>
+                          <w:rFonts w:hint="default"/>
+                        </w:rPr>
+                        <w:t>{age}</w:t>
+                      </w:r>
+                    </w:p>
+                  </w:txbxContent>
+                </v:textbox>
+              </v:shape>
+            </w:pict>
+          </mc:Fallback>
+        </mc:AlternateContent>
+      </w:r>
+      <w:r>
+        <w:rPr>
+          <w:sz w:val="22"/>
+        </w:rPr>
+        <mc:AlternateContent>
+          <mc:Choice Requires="wps">
+            <w:drawing>
+              <wp:anchor distT="0" distB="0" distL="114300" distR="114300" simplePos="0" relativeHeight="251685888" behindDoc="0" locked="0" layoutInCell="1" allowOverlap="1">
+                <wp:simplePos x="0" y="0"/>
+                <wp:positionH relativeFrom="column">
+                  <wp:posOffset>3637915</wp:posOffset>
+                </wp:positionH>
+                <wp:positionV relativeFrom="paragraph">
+                  <wp:posOffset>274320</wp:posOffset>
+                </wp:positionV>
+                <wp:extent cx="542925" cy="314325"/>
+                <wp:effectExtent l="0" t="0" r="0" b="0"/>
+                <wp:wrapNone/>
+                <wp:docPr id="27" name="Text Box 27"/>
+                <wp:cNvGraphicFramePr/>
+                <a:graphic xmlns:a="http://schemas.openxmlformats.org/drawingml/2006/main">
+                  <a:graphicData uri="http://schemas.microsoft.com/office/word/2010/wordprocessingShape">
+                    <wps:wsp>
+                      <wps:cNvSpPr txBox="1"/>
+                      <wps:spPr>
+                        <a:xfrm>
+                          <a:off x="0" y="0"/>
+                          <a:ext cx="542925" cy="314325"/>
+                        </a:xfrm>
+                        <a:prstGeom prst="rect">
+                          <a:avLst/>
+                        </a:prstGeom>
+                        <a:noFill/>
+                        <a:ln w="6350">
+                          <a:noFill/>
+                        </a:ln>
+                      </wps:spPr>
+                      <wps:style>
+                        <a:lnRef idx="0">
+                          <a:schemeClr val="accent1"/>
+                        </a:lnRef>
+                        <a:fillRef idx="0">
+                          <a:schemeClr val="accent1"/>
+                        </a:fillRef>
+                        <a:effectRef idx="0">
+                          <a:schemeClr val="accent1"/>
+                        </a:effectRef>
+                        <a:fontRef idx="minor">
+                          <a:schemeClr val="dk1"/>
+                        </a:fontRef>
+                      </wps:style>
+                      <wps:txbx>
+                        <w:txbxContent>
+                          <w:p>
+                            <w:pPr>
+                              <w:rPr>
+                                <w:rFonts w:hint="default"/>
+                              </w:rPr>
+                            </w:pPr>
+                            <w:r>
+                              <w:rPr>
+                                <w:rFonts w:hint="default"/>
+                              </w:rPr>
+                              <w:t>{dy}</w:t>
+                            </w:r>
+                          </w:p>
+                        </w:txbxContent>
+                      </wps:txbx>
+                      <wps:bodyPr rot="0" spcFirstLastPara="0" vertOverflow="overflow" horzOverflow="overflow" vert="horz" wrap="square" lIns="91440" tIns="45720" rIns="91440" bIns="45720" numCol="1" spcCol="0" rtlCol="0" fromWordArt="0" anchor="t" anchorCtr="0" forceAA="0" compatLnSpc="1">
+                        <a:noAutofit/>
+                      </wps:bodyPr>
+                    </wps:wsp>
+                  </a:graphicData>
+                </a:graphic>
+              </wp:anchor>
+            </w:drawing>
+          </mc:Choice>
+          <mc:Fallback>
+            <w:pict>
+              <v:shape id="_x0000_s1026" o:spid="_x0000_s1026" o:spt="202" type="#_x0000_t202" style="position:absolute;left:0pt;margin-left:286.45pt;margin-top:21.6pt;height:24.75pt;width:42.75pt;z-index:251685888;mso-width-relative:page;mso-height-relative:page;" filled="f" stroked="f" coordsize="21600,21600" o:gfxdata="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">
+                <v:fill on="f" focussize="0,0"/>
+                <v:stroke on="f" weight="0.5pt"/>
+                <v:imagedata o:title=""/>
+                <o:lock v:ext="edit" aspectratio="f"/>
+                <v:textbox>
+                  <w:txbxContent>
+                    <w:p>
+                      <w:pPr>
+                        <w:rPr>
+                          <w:rFonts w:hint="default"/>
+                        </w:rPr>
+                      </w:pPr>
+                      <w:r>
+                        <w:rPr>
+                          <w:rFonts w:hint="default"/>
+                        </w:rPr>
+                        <w:t>{dy}</w:t>
+                      </w:r>
+                    </w:p>
+                  </w:txbxContent>
+                </v:textbox>
+              </v:shape>
+            </w:pict>
+          </mc:Fallback>
+        </mc:AlternateContent>
+      </w:r>
       <w:r>
         <w:rPr>
           <w:sz w:val="22"/>
@@ -1164,324 +1460,6 @@
       </w:r>
       <w:r>
         <w:rPr>
-          <w:sz w:val="22"/>
-        </w:rPr>
-        <mc:AlternateContent>
-          <mc:Choice Requires="wps">
-            <w:drawing>
-              <wp:anchor distT="0" distB="0" distL="114300" distR="114300" simplePos="0" relativeHeight="251686912" behindDoc="0" locked="0" layoutInCell="1" allowOverlap="1">
-                <wp:simplePos x="0" y="0"/>
-                <wp:positionH relativeFrom="column">
-                  <wp:posOffset>2018665</wp:posOffset>
-                </wp:positionH>
-                <wp:positionV relativeFrom="paragraph">
-                  <wp:posOffset>245745</wp:posOffset>
-                </wp:positionV>
-                <wp:extent cx="1219200" cy="314325"/>
-                <wp:effectExtent l="0" t="0" r="0" b="0"/>
-                <wp:wrapNone/>
-                <wp:docPr id="28" name="Text Box 28"/>
-                <wp:cNvGraphicFramePr/>
-                <a:graphic xmlns:a="http://schemas.openxmlformats.org/drawingml/2006/main">
-                  <a:graphicData uri="http://schemas.microsoft.com/office/word/2010/wordprocessingShape">
-                    <wps:wsp>
-                      <wps:cNvSpPr txBox="1"/>
-                      <wps:spPr>
-                        <a:xfrm>
-                          <a:off x="0" y="0"/>
-                          <a:ext cx="1219200" cy="314325"/>
-                        </a:xfrm>
-                        <a:prstGeom prst="rect">
-                          <a:avLst/>
-                        </a:prstGeom>
-                        <a:noFill/>
-                        <a:ln w="6350">
-                          <a:noFill/>
-                        </a:ln>
-                      </wps:spPr>
-                      <wps:style>
-                        <a:lnRef idx="0">
-                          <a:schemeClr val="accent1"/>
-                        </a:lnRef>
-                        <a:fillRef idx="0">
-                          <a:schemeClr val="accent1"/>
-                        </a:fillRef>
-                        <a:effectRef idx="0">
-                          <a:schemeClr val="accent1"/>
-                        </a:effectRef>
-                        <a:fontRef idx="minor">
-                          <a:schemeClr val="dk1"/>
-                        </a:fontRef>
-                      </wps:style>
-                      <wps:txbx>
-                        <w:txbxContent>
-                          <w:p>
-                            <w:pPr>
-                              <w:rPr>
-                                <w:rFonts w:hint="default"/>
-                              </w:rPr>
-                            </w:pPr>
-                            <w:r>
-                              <w:rPr>
-                                <w:rFonts w:hint="default"/>
-                              </w:rPr>
-                              <w:t>{dm}</w:t>
-                            </w:r>
-                          </w:p>
-                        </w:txbxContent>
-                      </wps:txbx>
-                      <wps:bodyPr rot="0" spcFirstLastPara="0" vertOverflow="overflow" horzOverflow="overflow" vert="horz" wrap="square" lIns="91440" tIns="45720" rIns="91440" bIns="45720" numCol="1" spcCol="0" rtlCol="0" fromWordArt="0" anchor="t" anchorCtr="0" forceAA="0" compatLnSpc="1">
-                        <a:noAutofit/>
-                      </wps:bodyPr>
-                    </wps:wsp>
-                  </a:graphicData>
-                </a:graphic>
-              </wp:anchor>
-            </w:drawing>
-          </mc:Choice>
-          <mc:Fallback>
-            <w:pict>
-              <v:shape id="_x0000_s1026" o:spid="_x0000_s1026" o:spt="202" type="#_x0000_t202" style="position:absolute;left:0pt;margin-left:158.95pt;margin-top:19.35pt;height:24.75pt;width:96pt;z-index:251686912;mso-width-relative:page;mso-height-relative:page;" filled="f" stroked="f" coordsize="21600,21600" o:gfxdata="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">
-                <v:fill on="f" focussize="0,0"/>
-                <v:stroke on="f" weight="0.5pt"/>
-                <v:imagedata o:title=""/>
-                <o:lock v:ext="edit" aspectratio="f"/>
-                <v:textbox>
-                  <w:txbxContent>
-                    <w:p>
-                      <w:pPr>
-                        <w:rPr>
-                          <w:rFonts w:hint="default"/>
-                        </w:rPr>
-                      </w:pPr>
-                      <w:r>
-                        <w:rPr>
-                          <w:rFonts w:hint="default"/>
-                        </w:rPr>
-                        <w:t>{dm}</w:t>
-                      </w:r>
-                    </w:p>
-                  </w:txbxContent>
-                </v:textbox>
-              </v:shape>
-            </w:pict>
-          </mc:Fallback>
-        </mc:AlternateContent>
-      </w:r>
-      <w:r>
-        <w:rPr>
-          <w:sz w:val="22"/>
-        </w:rPr>
-        <mc:AlternateContent>
-          <mc:Choice Requires="wps">
-            <w:drawing>
-              <wp:anchor distT="0" distB="0" distL="114300" distR="114300" simplePos="0" relativeHeight="251685888" behindDoc="0" locked="0" layoutInCell="1" allowOverlap="1">
-                <wp:simplePos x="0" y="0"/>
-                <wp:positionH relativeFrom="column">
-                  <wp:posOffset>3637915</wp:posOffset>
-                </wp:positionH>
-                <wp:positionV relativeFrom="paragraph">
-                  <wp:posOffset>236220</wp:posOffset>
-                </wp:positionV>
-                <wp:extent cx="542925" cy="314325"/>
-                <wp:effectExtent l="0" t="0" r="0" b="0"/>
-                <wp:wrapNone/>
-                <wp:docPr id="27" name="Text Box 27"/>
-                <wp:cNvGraphicFramePr/>
-                <a:graphic xmlns:a="http://schemas.openxmlformats.org/drawingml/2006/main">
-                  <a:graphicData uri="http://schemas.microsoft.com/office/word/2010/wordprocessingShape">
-                    <wps:wsp>
-                      <wps:cNvSpPr txBox="1"/>
-                      <wps:spPr>
-                        <a:xfrm>
-                          <a:off x="0" y="0"/>
-                          <a:ext cx="542925" cy="314325"/>
-                        </a:xfrm>
-                        <a:prstGeom prst="rect">
-                          <a:avLst/>
-                        </a:prstGeom>
-                        <a:noFill/>
-                        <a:ln w="6350">
-                          <a:noFill/>
-                        </a:ln>
-                      </wps:spPr>
-                      <wps:style>
-                        <a:lnRef idx="0">
-                          <a:schemeClr val="accent1"/>
-                        </a:lnRef>
-                        <a:fillRef idx="0">
-                          <a:schemeClr val="accent1"/>
-                        </a:fillRef>
-                        <a:effectRef idx="0">
-                          <a:schemeClr val="accent1"/>
-                        </a:effectRef>
-                        <a:fontRef idx="minor">
-                          <a:schemeClr val="dk1"/>
-                        </a:fontRef>
-                      </wps:style>
-                      <wps:txbx>
-                        <w:txbxContent>
-                          <w:p>
-                            <w:pPr>
-                              <w:rPr>
-                                <w:rFonts w:hint="default"/>
-                              </w:rPr>
-                            </w:pPr>
-                            <w:r>
-                              <w:rPr>
-                                <w:rFonts w:hint="default"/>
-                              </w:rPr>
-                              <w:t>{dy}</w:t>
-                            </w:r>
-                          </w:p>
-                        </w:txbxContent>
-                      </wps:txbx>
-                      <wps:bodyPr rot="0" spcFirstLastPara="0" vertOverflow="overflow" horzOverflow="overflow" vert="horz" wrap="square" lIns="91440" tIns="45720" rIns="91440" bIns="45720" numCol="1" spcCol="0" rtlCol="0" fromWordArt="0" anchor="t" anchorCtr="0" forceAA="0" compatLnSpc="1">
-                        <a:noAutofit/>
-                      </wps:bodyPr>
-                    </wps:wsp>
-                  </a:graphicData>
-                </a:graphic>
-              </wp:anchor>
-            </w:drawing>
-          </mc:Choice>
-          <mc:Fallback>
-            <w:pict>
-              <v:shape id="_x0000_s1026" o:spid="_x0000_s1026" o:spt="202" type="#_x0000_t202" style="position:absolute;left:0pt;margin-left:286.45pt;margin-top:18.6pt;height:24.75pt;width:42.75pt;z-index:251685888;mso-width-relative:page;mso-height-relative:page;" filled="f" stroked="f" coordsize="21600,21600" o:gfxdata="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">
-                <v:fill on="f" focussize="0,0"/>
-                <v:stroke on="f" weight="0.5pt"/>
-                <v:imagedata o:title=""/>
-                <o:lock v:ext="edit" aspectratio="f"/>
-                <v:textbox>
-                  <w:txbxContent>
-                    <w:p>
-                      <w:pPr>
-                        <w:rPr>
-                          <w:rFonts w:hint="default"/>
-                        </w:rPr>
-                      </w:pPr>
-                      <w:r>
-                        <w:rPr>
-                          <w:rFonts w:hint="default"/>
-                        </w:rPr>
-                        <w:t>{dy}</w:t>
-                      </w:r>
-                    </w:p>
-                  </w:txbxContent>
-                </v:textbox>
-              </v:shape>
-            </w:pict>
-          </mc:Fallback>
-        </mc:AlternateContent>
-      </w:r>
-      <w:r>
-        <w:rPr>
-          <w:sz w:val="22"/>
-        </w:rPr>
-        <mc:AlternateContent>
-          <mc:Choice Requires="wps">
-            <w:drawing>
-              <wp:anchor distT="0" distB="0" distL="114300" distR="114300" simplePos="0" relativeHeight="251684864" behindDoc="0" locked="0" layoutInCell="1" allowOverlap="1">
-                <wp:simplePos x="0" y="0"/>
-                <wp:positionH relativeFrom="column">
-                  <wp:posOffset>5161915</wp:posOffset>
-                </wp:positionH>
-                <wp:positionV relativeFrom="paragraph">
-                  <wp:posOffset>245745</wp:posOffset>
-                </wp:positionV>
-                <wp:extent cx="542925" cy="314325"/>
-                <wp:effectExtent l="0" t="0" r="9525" b="9525"/>
-                <wp:wrapNone/>
-                <wp:docPr id="26" name="Text Box 26"/>
-                <wp:cNvGraphicFramePr/>
-                <a:graphic xmlns:a="http://schemas.openxmlformats.org/drawingml/2006/main">
-                  <a:graphicData uri="http://schemas.microsoft.com/office/word/2010/wordprocessingShape">
-                    <wps:wsp>
-                      <wps:cNvSpPr txBox="1"/>
-                      <wps:spPr>
-                        <a:xfrm>
-                          <a:off x="5847715" y="4716145"/>
-                          <a:ext cx="542925" cy="314325"/>
-                        </a:xfrm>
-                        <a:prstGeom prst="rect">
-                          <a:avLst/>
-                        </a:prstGeom>
-                        <a:noFill/>
-                        <a:ln w="6350">
-                          <a:noFill/>
-                        </a:ln>
-                      </wps:spPr>
-                      <wps:style>
-                        <a:lnRef idx="0">
-                          <a:schemeClr val="accent1"/>
-                        </a:lnRef>
-                        <a:fillRef idx="0">
-                          <a:schemeClr val="accent1"/>
-                        </a:fillRef>
-                        <a:effectRef idx="0">
-                          <a:schemeClr val="accent1"/>
-                        </a:effectRef>
-                        <a:fontRef idx="minor">
-                          <a:schemeClr val="dk1"/>
-                        </a:fontRef>
-                      </wps:style>
-                      <wps:txbx>
-                        <w:txbxContent>
-                          <w:p>
-                            <w:pPr>
-                              <w:rPr>
-                                <w:rFonts w:hint="default"/>
-                              </w:rPr>
-                            </w:pPr>
-                            <w:r>
-                              <w:rPr>
-                                <w:rFonts w:hint="default"/>
-                              </w:rPr>
-                              <w:t>{age}</w:t>
-                            </w:r>
-                          </w:p>
-                        </w:txbxContent>
-                      </wps:txbx>
-                      <wps:bodyPr rot="0" spcFirstLastPara="0" vertOverflow="overflow" horzOverflow="overflow" vert="horz" wrap="square" lIns="91440" tIns="45720" rIns="91440" bIns="45720" numCol="1" spcCol="0" rtlCol="0" fromWordArt="0" anchor="t" anchorCtr="0" forceAA="0" compatLnSpc="1">
-                        <a:noAutofit/>
-                      </wps:bodyPr>
-                    </wps:wsp>
-                  </a:graphicData>
-                </a:graphic>
-              </wp:anchor>
-            </w:drawing>
-          </mc:Choice>
-          <mc:Fallback>
-            <w:pict>
-              <v:shape id="_x0000_s1026" o:spid="_x0000_s1026" o:spt="202" type="#_x0000_t202" style="position:absolute;left:0pt;margin-left:406.45pt;margin-top:19.35pt;height:24.75pt;width:42.75pt;z-index:251684864;mso-width-relative:page;mso-height-relative:page;" filled="f" stroked="f" coordsize="21600,21600" o:gfxdata="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">
-                <v:fill on="f" focussize="0,0"/>
-                <v:stroke on="f" weight="0.5pt"/>
-                <v:imagedata o:title=""/>
-                <o:lock v:ext="edit" aspectratio="f"/>
-                <v:textbox>
-                  <w:txbxContent>
-                    <w:p>
-                      <w:pPr>
-                        <w:rPr>
-                          <w:rFonts w:hint="default"/>
-                        </w:rPr>
-                      </w:pPr>
-                      <w:r>
-                        <w:rPr>
-                          <w:rFonts w:hint="default"/>
-                        </w:rPr>
-                        <w:t>{age}</w:t>
-                      </w:r>
-                    </w:p>
-                  </w:txbxContent>
-                </v:textbox>
-              </v:shape>
-            </w:pict>
-          </mc:Fallback>
-        </mc:AlternateContent>
-      </w:r>
-      <w:r>
-        <w:rPr>
           <w:rFonts w:ascii="Times New Roman" w:hAnsi="Times New Roman" w:cs="Times New Roman"/>
           <w:lang w:eastAsia="en-PH"/>
         </w:rPr>
@@ -1589,8 +1567,112 @@
           <w:rFonts w:ascii="Times New Roman" w:hAnsi="Times New Roman" w:cs="Times New Roman"/>
         </w:rPr>
       </w:pPr>
-      <w:bookmarkStart w:id="0" w:name="_GoBack"/>
-      <w:bookmarkEnd w:id="0"/>
+      <w:r>
+        <w:rPr>
+          <w:sz w:val="22"/>
+        </w:rPr>
+        <mc:AlternateContent>
+          <mc:Choice Requires="wps">
+            <w:drawing>
+              <wp:anchor distT="0" distB="0" distL="114300" distR="114300" simplePos="0" relativeHeight="251694080" behindDoc="0" locked="0" layoutInCell="1" allowOverlap="1">
+                <wp:simplePos x="0" y="0"/>
+                <wp:positionH relativeFrom="column">
+                  <wp:posOffset>1323340</wp:posOffset>
+                </wp:positionH>
+                <wp:positionV relativeFrom="paragraph">
+                  <wp:posOffset>277495</wp:posOffset>
+                </wp:positionV>
+                <wp:extent cx="1142365" cy="314325"/>
+                <wp:effectExtent l="0" t="0" r="0" b="0"/>
+                <wp:wrapNone/>
+                <wp:docPr id="36" name="Text Box 36"/>
+                <wp:cNvGraphicFramePr/>
+                <a:graphic xmlns:a="http://schemas.openxmlformats.org/drawingml/2006/main">
+                  <a:graphicData uri="http://schemas.microsoft.com/office/word/2010/wordprocessingShape">
+                    <wps:wsp>
+                      <wps:cNvSpPr txBox="1"/>
+                      <wps:spPr>
+                        <a:xfrm>
+                          <a:off x="0" y="0"/>
+                          <a:ext cx="1142365" cy="314325"/>
+                        </a:xfrm>
+                        <a:prstGeom prst="rect">
+                          <a:avLst/>
+                        </a:prstGeom>
+                        <a:noFill/>
+                        <a:ln w="6350">
+                          <a:noFill/>
+                        </a:ln>
+                      </wps:spPr>
+                      <wps:style>
+                        <a:lnRef idx="0">
+                          <a:schemeClr val="accent1"/>
+                        </a:lnRef>
+                        <a:fillRef idx="0">
+                          <a:schemeClr val="accent1"/>
+                        </a:fillRef>
+                        <a:effectRef idx="0">
+                          <a:schemeClr val="accent1"/>
+                        </a:effectRef>
+                        <a:fontRef idx="minor">
+                          <a:schemeClr val="dk1"/>
+                        </a:fontRef>
+                      </wps:style>
+                      <wps:txbx>
+                        <w:txbxContent>
+                          <w:p>
+                            <w:pPr>
+                              <w:rPr>
+                                <w:rFonts w:hint="default"/>
+                              </w:rPr>
+                            </w:pPr>
+                            <w:r>
+                              <w:rPr>
+                                <w:rFonts w:hint="default"/>
+                              </w:rPr>
+                              <w:t>{cemetery}</w:t>
+                            </w:r>
+                          </w:p>
+                        </w:txbxContent>
+                      </wps:txbx>
+                      <wps:bodyPr rot="0" spcFirstLastPara="0" vertOverflow="overflow" horzOverflow="overflow" vert="horz" wrap="square" lIns="91440" tIns="45720" rIns="91440" bIns="45720" numCol="1" spcCol="0" rtlCol="0" fromWordArt="0" anchor="t" anchorCtr="0" forceAA="0" compatLnSpc="1">
+                        <a:noAutofit/>
+                      </wps:bodyPr>
+                    </wps:wsp>
+                  </a:graphicData>
+                </a:graphic>
+              </wp:anchor>
+            </w:drawing>
+          </mc:Choice>
+          <mc:Fallback>
+            <w:pict>
+              <v:shape id="_x0000_s1026" o:spid="_x0000_s1026" o:spt="202" type="#_x0000_t202" style="position:absolute;left:0pt;margin-left:104.2pt;margin-top:21.85pt;height:24.75pt;width:89.95pt;z-index:251694080;mso-width-relative:page;mso-height-relative:page;" filled="f" stroked="f" coordsize="21600,21600" o:gfxdata="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">
+                <v:fill on="f" focussize="0,0"/>
+                <v:stroke on="f" weight="0.5pt"/>
+                <v:imagedata o:title=""/>
+                <o:lock v:ext="edit" aspectratio="f"/>
+                <v:textbox>
+                  <w:txbxContent>
+                    <w:p>
+                      <w:pPr>
+                        <w:rPr>
+                          <w:rFonts w:hint="default"/>
+                        </w:rPr>
+                      </w:pPr>
+                      <w:r>
+                        <w:rPr>
+                          <w:rFonts w:hint="default"/>
+                        </w:rPr>
+                        <w:t>{cemetery}</w:t>
+                      </w:r>
+                    </w:p>
+                  </w:txbxContent>
+                </v:textbox>
+              </v:shape>
+            </w:pict>
+          </mc:Fallback>
+        </mc:AlternateContent>
+      </w:r>
       <w:r>
         <w:rPr>
           <w:sz w:val="22"/>
@@ -1654,19 +1736,7 @@
                               <w:rPr>
                                 <w:rFonts w:hint="default"/>
                               </w:rPr>
-                              <w:t>{cemetery</w:t>
-                            </w:r>
-                            <w:r>
-                              <w:rPr>
-                                <w:rFonts w:hint="default"/>
-                              </w:rPr>
-                              <w:t>A</w:t>
-                            </w:r>
-                            <w:r>
-                              <w:rPr>
-                                <w:rFonts w:hint="default"/>
-                              </w:rPr>
-                              <w:t>ddress}</w:t>
+                              <w:t>{cemeteryAddress}</w:t>
                             </w:r>
                           </w:p>
                         </w:txbxContent>
@@ -1682,7 +1752,7 @@
           </mc:Choice>
           <mc:Fallback>
             <w:pict>
-              <v:shape id="_x0000_s1026" o:spid="_x0000_s1026" o:spt="202" type="#_x0000_t202" style="position:absolute;left:0pt;margin-left:241.5pt;margin-top:21.1pt;height:18.7pt;width:251.15pt;z-index:251695104;mso-width-relative:page;mso-height-relative:page;" filled="f" stroked="f" coordsize="21600,21600" o:gfxdata="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">
+              <v:shape id="_x0000_s1026" o:spid="_x0000_s1026" o:spt="202" type="#_x0000_t202" style="position:absolute;left:0pt;margin-left:241.5pt;margin-top:21.1pt;height:18.7pt;width:251.15pt;z-index:251695104;mso-width-relative:page;mso-height-relative:page;" filled="f" stroked="f" coordsize="21600,21600" o:gfxdata="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">
                 <v:fill on="f" focussize="0,0"/>
                 <v:stroke on="f" weight="0.5pt"/>
                 <v:imagedata o:title=""/>
@@ -1699,125 +1769,7 @@
                         <w:rPr>
                           <w:rFonts w:hint="default"/>
                         </w:rPr>
-                        <w:t>{cemetery</w:t>
-                      </w:r>
-                      <w:r>
-                        <w:rPr>
-                          <w:rFonts w:hint="default"/>
-                        </w:rPr>
-                        <w:t>A</w:t>
-                      </w:r>
-                      <w:r>
-                        <w:rPr>
-                          <w:rFonts w:hint="default"/>
-                        </w:rPr>
-                        <w:t>ddress}</w:t>
-                      </w:r>
-                    </w:p>
-                  </w:txbxContent>
-                </v:textbox>
-              </v:shape>
-            </w:pict>
-          </mc:Fallback>
-        </mc:AlternateContent>
-      </w:r>
-      <w:r>
-        <w:rPr>
-          <w:sz w:val="22"/>
-        </w:rPr>
-        <mc:AlternateContent>
-          <mc:Choice Requires="wps">
-            <w:drawing>
-              <wp:anchor distT="0" distB="0" distL="114300" distR="114300" simplePos="0" relativeHeight="251694080" behindDoc="0" locked="0" layoutInCell="1" allowOverlap="1">
-                <wp:simplePos x="0" y="0"/>
-                <wp:positionH relativeFrom="column">
-                  <wp:posOffset>1323340</wp:posOffset>
-                </wp:positionH>
-                <wp:positionV relativeFrom="paragraph">
-                  <wp:posOffset>258445</wp:posOffset>
-                </wp:positionV>
-                <wp:extent cx="1142365" cy="314325"/>
-                <wp:effectExtent l="0" t="0" r="0" b="0"/>
-                <wp:wrapNone/>
-                <wp:docPr id="36" name="Text Box 36"/>
-                <wp:cNvGraphicFramePr/>
-                <a:graphic xmlns:a="http://schemas.openxmlformats.org/drawingml/2006/main">
-                  <a:graphicData uri="http://schemas.microsoft.com/office/word/2010/wordprocessingShape">
-                    <wps:wsp>
-                      <wps:cNvSpPr txBox="1"/>
-                      <wps:spPr>
-                        <a:xfrm>
-                          <a:off x="0" y="0"/>
-                          <a:ext cx="1142365" cy="314325"/>
-                        </a:xfrm>
-                        <a:prstGeom prst="rect">
-                          <a:avLst/>
-                        </a:prstGeom>
-                        <a:noFill/>
-                        <a:ln w="6350">
-                          <a:noFill/>
-                        </a:ln>
-                      </wps:spPr>
-                      <wps:style>
-                        <a:lnRef idx="0">
-                          <a:schemeClr val="accent1"/>
-                        </a:lnRef>
-                        <a:fillRef idx="0">
-                          <a:schemeClr val="accent1"/>
-                        </a:fillRef>
-                        <a:effectRef idx="0">
-                          <a:schemeClr val="accent1"/>
-                        </a:effectRef>
-                        <a:fontRef idx="minor">
-                          <a:schemeClr val="dk1"/>
-                        </a:fontRef>
-                      </wps:style>
-                      <wps:txbx>
-                        <w:txbxContent>
-                          <w:p>
-                            <w:pPr>
-                              <w:rPr>
-                                <w:rFonts w:hint="default"/>
-                              </w:rPr>
-                            </w:pPr>
-                            <w:r>
-                              <w:rPr>
-                                <w:rFonts w:hint="default"/>
-                              </w:rPr>
-                              <w:t>{cemetery}</w:t>
-                            </w:r>
-                          </w:p>
-                        </w:txbxContent>
-                      </wps:txbx>
-                      <wps:bodyPr rot="0" spcFirstLastPara="0" vertOverflow="overflow" horzOverflow="overflow" vert="horz" wrap="square" lIns="91440" tIns="45720" rIns="91440" bIns="45720" numCol="1" spcCol="0" rtlCol="0" fromWordArt="0" anchor="t" anchorCtr="0" forceAA="0" compatLnSpc="1">
-                        <a:noAutofit/>
-                      </wps:bodyPr>
-                    </wps:wsp>
-                  </a:graphicData>
-                </a:graphic>
-              </wp:anchor>
-            </w:drawing>
-          </mc:Choice>
-          <mc:Fallback>
-            <w:pict>
-              <v:shape id="_x0000_s1026" o:spid="_x0000_s1026" o:spt="202" type="#_x0000_t202" style="position:absolute;left:0pt;margin-left:104.2pt;margin-top:20.35pt;height:24.75pt;width:89.95pt;z-index:251694080;mso-width-relative:page;mso-height-relative:page;" filled="f" stroked="f" coordsize="21600,21600" o:gfxdata="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">
-                <v:fill on="f" focussize="0,0"/>
-                <v:stroke on="f" weight="0.5pt"/>
-                <v:imagedata o:title=""/>
-                <o:lock v:ext="edit" aspectratio="f"/>
-                <v:textbox>
-                  <w:txbxContent>
-                    <w:p>
-                      <w:pPr>
-                        <w:rPr>
-                          <w:rFonts w:hint="default"/>
-                        </w:rPr>
-                      </w:pPr>
-                      <w:r>
-                        <w:rPr>
-                          <w:rFonts w:hint="default"/>
-                        </w:rPr>
-                        <w:t>{cemetery}</w:t>
+                        <w:t>{cemeteryAddress}</w:t>
                       </w:r>
                     </w:p>
                   </w:txbxContent>
@@ -2591,13 +2543,13 @@
               <wp:anchor distT="0" distB="0" distL="114300" distR="114300" simplePos="0" relativeHeight="251668480" behindDoc="0" locked="0" layoutInCell="1" allowOverlap="1">
                 <wp:simplePos x="0" y="0"/>
                 <wp:positionH relativeFrom="column">
-                  <wp:posOffset>1266190</wp:posOffset>
+                  <wp:posOffset>1399540</wp:posOffset>
                 </wp:positionH>
                 <wp:positionV relativeFrom="paragraph">
                   <wp:posOffset>120015</wp:posOffset>
                 </wp:positionV>
-                <wp:extent cx="981075" cy="0"/>
-                <wp:effectExtent l="0" t="0" r="9525" b="19050"/>
+                <wp:extent cx="847725" cy="0"/>
+                <wp:effectExtent l="0" t="0" r="0" b="0"/>
                 <wp:wrapNone/>
                 <wp:docPr id="10" name="Straight Connector 10"/>
                 <wp:cNvGraphicFramePr/>
@@ -2608,7 +2560,7 @@
                       <wps:spPr>
                         <a:xfrm>
                           <a:off x="0" y="0"/>
-                          <a:ext cx="981075" cy="0"/>
+                          <a:ext cx="847725" cy="0"/>
                         </a:xfrm>
                         <a:prstGeom prst="line">
                           <a:avLst/>
@@ -2637,7 +2589,7 @@
           </mc:Choice>
           <mc:Fallback>
             <w:pict>
-              <v:line id="_x0000_s1026" o:spid="_x0000_s1026" o:spt="20" style="position:absolute;left:0pt;margin-left:99.7pt;margin-top:9.45pt;height:0pt;width:77.25pt;z-index:251668480;mso-width-relative:page;mso-height-relative:page;" filled="f" stroked="t" coordsize="21600,21600" o:gfxdata="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">
+              <v:line id="_x0000_s1026" o:spid="_x0000_s1026" o:spt="20" style="position:absolute;left:0pt;margin-left:110.2pt;margin-top:9.45pt;height:0pt;width:66.75pt;z-index:251668480;mso-width-relative:page;mso-height-relative:page;" filled="f" stroked="t" coordsize="21600,21600" o:gfxdata="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">
                 <v:fill on="f" focussize="0,0"/>
                 <v:stroke color="#000000 [3200]" joinstyle="round"/>
                 <v:imagedata o:title=""/>
@@ -2708,10 +2660,10 @@
               <wp:anchor distT="0" distB="0" distL="114300" distR="114300" simplePos="0" relativeHeight="251692032" behindDoc="0" locked="0" layoutInCell="1" allowOverlap="1">
                 <wp:simplePos x="0" y="0"/>
                 <wp:positionH relativeFrom="column">
-                  <wp:posOffset>2494915</wp:posOffset>
+                  <wp:posOffset>1456690</wp:posOffset>
                 </wp:positionH>
                 <wp:positionV relativeFrom="paragraph">
-                  <wp:posOffset>285115</wp:posOffset>
+                  <wp:posOffset>266065</wp:posOffset>
                 </wp:positionV>
                 <wp:extent cx="3009265" cy="314325"/>
                 <wp:effectExtent l="0" t="0" r="0" b="0"/>
@@ -2777,7 +2729,7 @@
           </mc:Choice>
           <mc:Fallback>
             <w:pict>
-              <v:shape id="_x0000_s1026" o:spid="_x0000_s1026" o:spt="202" type="#_x0000_t202" style="position:absolute;left:0pt;margin-left:196.45pt;margin-top:22.45pt;height:24.75pt;width:236.95pt;z-index:251692032;mso-width-relative:page;mso-height-relative:page;" filled="f" stroked="f" coordsize="21600,21600" o:gfxdata="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">
+              <v:shape id="_x0000_s1026" o:spid="_x0000_s1026" o:spt="202" type="#_x0000_t202" style="position:absolute;left:0pt;margin-left:114.7pt;margin-top:20.95pt;height:24.75pt;width:236.95pt;z-index:251692032;mso-width-relative:page;mso-height-relative:page;" filled="f" stroked="f" coordsize="21600,21600" o:gfxdata="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">
                 <v:fill on="f" focussize="0,0"/>
                 <v:stroke on="f" weight="0.5pt"/>
                 <v:imagedata o:title=""/>
@@ -3176,13 +3128,13 @@
               <wp:anchor distT="0" distB="0" distL="114300" distR="114300" simplePos="0" relativeHeight="251674624" behindDoc="0" locked="0" layoutInCell="1" allowOverlap="1">
                 <wp:simplePos x="0" y="0"/>
                 <wp:positionH relativeFrom="column">
-                  <wp:posOffset>1371600</wp:posOffset>
+                  <wp:posOffset>1551940</wp:posOffset>
                 </wp:positionH>
                 <wp:positionV relativeFrom="paragraph">
                   <wp:posOffset>117475</wp:posOffset>
                 </wp:positionV>
-                <wp:extent cx="5048250" cy="0"/>
-                <wp:effectExtent l="0" t="0" r="19050" b="19050"/>
+                <wp:extent cx="4867910" cy="0"/>
+                <wp:effectExtent l="0" t="0" r="0" b="0"/>
                 <wp:wrapNone/>
                 <wp:docPr id="18" name="Straight Connector 18"/>
                 <wp:cNvGraphicFramePr/>
@@ -3193,7 +3145,7 @@
                       <wps:spPr>
                         <a:xfrm>
                           <a:off x="0" y="0"/>
-                          <a:ext cx="5048250" cy="0"/>
+                          <a:ext cx="4867910" cy="0"/>
                         </a:xfrm>
                         <a:prstGeom prst="line">
                           <a:avLst/>
@@ -3222,7 +3174,7 @@
           </mc:Choice>
           <mc:Fallback>
             <w:pict>
-              <v:line id="_x0000_s1026" o:spid="_x0000_s1026" o:spt="20" style="position:absolute;left:0pt;margin-left:108pt;margin-top:9.25pt;height:0pt;width:397.5pt;z-index:251674624;mso-width-relative:page;mso-height-relative:page;" filled="f" stroked="t" coordsize="21600,21600" o:gfxdata="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">
+              <v:line id="_x0000_s1026" o:spid="_x0000_s1026" o:spt="20" style="position:absolute;left:0pt;margin-left:122.2pt;margin-top:9.25pt;height:0pt;width:383.3pt;z-index:251674624;mso-width-relative:page;mso-height-relative:page;" filled="f" stroked="t" coordsize="21600,21600" o:gfxdata="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">
                 <v:fill on="f" focussize="0,0"/>
                 <v:stroke color="#000000 [3200]" joinstyle="round"/>
                 <v:imagedata o:title=""/>
@@ -3526,7 +3478,7 @@
                 <wp:positionV relativeFrom="paragraph">
                   <wp:posOffset>299085</wp:posOffset>
                 </wp:positionV>
-                <wp:extent cx="824230" cy="338455"/>
+                <wp:extent cx="1148080" cy="338455"/>
                 <wp:effectExtent l="0" t="0" r="0" b="0"/>
                 <wp:wrapNone/>
                 <wp:docPr id="12" name="Text Box 12"/>
@@ -3538,7 +3490,7 @@
                       <wps:spPr>
                         <a:xfrm>
                           <a:off x="5595620" y="8107045"/>
-                          <a:ext cx="824230" cy="338455"/>
+                          <a:ext cx="1148080" cy="338455"/>
                         </a:xfrm>
                         <a:prstGeom prst="rect">
                           <a:avLst/>
@@ -3592,7 +3544,7 @@
           </mc:Choice>
           <mc:Fallback>
             <w:pict>
-              <v:shape id="_x0000_s1026" o:spid="_x0000_s1026" o:spt="202" type="#_x0000_t202" style="position:absolute;left:0pt;margin-left:160.85pt;margin-top:23.55pt;height:26.65pt;width:64.9pt;z-index:251680768;mso-width-relative:page;mso-height-relative:page;" filled="f" stroked="f" coordsize="21600,21600" o:gfxdata="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">
+              <v:shape id="_x0000_s1026" o:spid="_x0000_s1026" o:spt="202" type="#_x0000_t202" style="position:absolute;left:0pt;margin-left:160.85pt;margin-top:23.55pt;height:26.65pt;width:90.4pt;z-index:251680768;mso-width-relative:page;mso-height-relative:page;" filled="f" stroked="f" coordsize="21600,21600" o:gfxdata="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">
                 <v:fill on="f" focussize="0,0"/>
                 <v:stroke on="f" weight="0.5pt"/>
                 <v:imagedata o:title=""/>
@@ -3636,7 +3588,7 @@
                 <wp:positionV relativeFrom="paragraph">
                   <wp:posOffset>283210</wp:posOffset>
                 </wp:positionV>
-                <wp:extent cx="729615" cy="338455"/>
+                <wp:extent cx="890905" cy="338455"/>
                 <wp:effectExtent l="0" t="0" r="0" b="0"/>
                 <wp:wrapNone/>
                 <wp:docPr id="24" name="Text Box 24"/>
@@ -3648,7 +3600,7 @@
                       <wps:spPr>
                         <a:xfrm>
                           <a:off x="0" y="0"/>
-                          <a:ext cx="729615" cy="338455"/>
+                          <a:ext cx="890905" cy="338455"/>
                         </a:xfrm>
                         <a:prstGeom prst="rect">
                           <a:avLst/>
@@ -3702,7 +3654,7 @@
           </mc:Choice>
           <mc:Fallback>
             <w:pict>
-              <v:shape id="_x0000_s1026" o:spid="_x0000_s1026" o:spt="202" type="#_x0000_t202" style="position:absolute;left:0pt;margin-left:324.65pt;margin-top:22.3pt;height:26.65pt;width:57.45pt;z-index:251682816;mso-width-relative:page;mso-height-relative:page;" filled="f" stroked="f" coordsize="21600,21600" o:gfxdata="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">
+              <v:shape id="_x0000_s1026" o:spid="_x0000_s1026" o:spt="202" type="#_x0000_t202" style="position:absolute;left:0pt;margin-left:324.65pt;margin-top:22.3pt;height:26.65pt;width:70.15pt;z-index:251682816;mso-width-relative:page;mso-height-relative:page;" filled="f" stroked="f" coordsize="21600,21600" o:gfxdata="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">
                 <v:fill on="f" focussize="0,0"/>
                 <v:stroke on="f" weight="0.5pt"/>
                 <v:imagedata o:title=""/>

</xml_diff>

<commit_message>
adjust death cert template
</commit_message>
<xml_diff>
--- a/src/documents/death_cert.docx
+++ b/src/documents/death_cert.docx
@@ -51,7 +51,7 @@
                 <wp:positionV relativeFrom="paragraph">
                   <wp:posOffset>255270</wp:posOffset>
                 </wp:positionV>
-                <wp:extent cx="1638300" cy="314960"/>
+                <wp:extent cx="1639570" cy="316230"/>
                 <wp:effectExtent l="0" t="0" r="0" b="0"/>
                 <wp:wrapNone/>
                 <wp:docPr id="1" name="Text Box 40"/>
@@ -62,7 +62,7 @@
                       <wps:spPr>
                         <a:xfrm>
                           <a:off x="0" y="0"/>
-                          <a:ext cx="1637640" cy="314280"/>
+                          <a:ext cx="1639080" cy="315720"/>
                         </a:xfrm>
                         <a:prstGeom prst="rect">
                           <a:avLst/>
@@ -114,7 +114,7 @@
           </mc:Choice>
           <mc:Fallback>
             <w:pict>
-              <v:rect id="shape_0" ID="Text Box 40" path="m0,0l-2147483645,0l-2147483645,-2147483646l0,-2147483646xe" stroked="f" o:allowincell="f" style="position:absolute;margin-left:198.7pt;margin-top:20.1pt;width:128.9pt;height:24.7pt;mso-wrap-style:square;v-text-anchor:top">
+              <v:rect id="shape_0" ID="Text Box 40" path="m0,0l-2147483645,0l-2147483645,-2147483646l0,-2147483646xe" stroked="f" o:allowincell="f" style="position:absolute;margin-left:198.7pt;margin-top:20.1pt;width:129pt;height:24.8pt;mso-wrap-style:square;v-text-anchor:top">
                 <v:fill o:detectmouseclick="t" on="false"/>
                 <v:stroke color="#3465a4" weight="6480" joinstyle="round" endcap="flat"/>
                 <v:textbox>
@@ -169,9 +169,9 @@
                   <wp:posOffset>304800</wp:posOffset>
                 </wp:positionH>
                 <wp:positionV relativeFrom="paragraph">
-                  <wp:posOffset>129540</wp:posOffset>
+                  <wp:posOffset>130810</wp:posOffset>
                 </wp:positionV>
-                <wp:extent cx="6115685" cy="1270"/>
+                <wp:extent cx="6116955" cy="1270"/>
                 <wp:effectExtent l="0" t="0" r="19050" b="19050"/>
                 <wp:wrapNone/>
                 <wp:docPr id="3" name="Straight Connector 1"/>
@@ -182,7 +182,7 @@
                       <wps:spPr>
                         <a:xfrm>
                           <a:off x="0" y="0"/>
-                          <a:ext cx="6114960" cy="720"/>
+                          <a:ext cx="6116400" cy="720"/>
                         </a:xfrm>
                         <a:prstGeom prst="line">
                           <a:avLst/>
@@ -215,7 +215,7 @@
           </mc:Choice>
           <mc:Fallback>
             <w:pict>
-              <v:line id="shape_0" from="24pt,10.2pt" to="505.45pt,10.2pt" ID="Straight Connector 1" stroked="t" o:allowincell="f" style="position:absolute">
+              <v:line id="shape_0" from="24pt,10.3pt" to="505.55pt,10.3pt" ID="Straight Connector 1" stroked="t" o:allowincell="f" style="position:absolute">
                 <v:stroke color="black" weight="9360" joinstyle="round" endcap="flat"/>
                 <v:fill o:detectmouseclick="t" on="false"/>
                 <w10:wrap type="none"/>
@@ -234,7 +234,7 @@
                 <wp:positionV relativeFrom="paragraph">
                   <wp:posOffset>273685</wp:posOffset>
                 </wp:positionV>
-                <wp:extent cx="5389880" cy="314960"/>
+                <wp:extent cx="5391150" cy="316230"/>
                 <wp:effectExtent l="0" t="0" r="0" b="0"/>
                 <wp:wrapNone/>
                 <wp:docPr id="4" name="Text Box 39"/>
@@ -245,7 +245,7 @@
                       <wps:spPr>
                         <a:xfrm>
                           <a:off x="0" y="0"/>
-                          <a:ext cx="5389200" cy="314280"/>
+                          <a:ext cx="5390640" cy="315720"/>
                         </a:xfrm>
                         <a:prstGeom prst="rect">
                           <a:avLst/>
@@ -297,7 +297,7 @@
           </mc:Choice>
           <mc:Fallback>
             <w:pict>
-              <v:rect id="shape_0" ID="Text Box 39" path="m0,0l-2147483645,0l-2147483645,-2147483646l0,-2147483646xe" stroked="f" o:allowincell="f" style="position:absolute;margin-left:105.7pt;margin-top:21.55pt;width:424.3pt;height:24.7pt;mso-wrap-style:square;v-text-anchor:top">
+              <v:rect id="shape_0" ID="Text Box 39" path="m0,0l-2147483645,0l-2147483645,-2147483646l0,-2147483646xe" stroked="f" o:allowincell="f" style="position:absolute;margin-left:105.7pt;margin-top:21.55pt;width:424.4pt;height:24.8pt;mso-wrap-style:square;v-text-anchor:top">
                 <v:fill o:detectmouseclick="t" on="false"/>
                 <v:stroke color="#3465a4" weight="6480" joinstyle="round" endcap="flat"/>
                 <v:textbox>
@@ -366,7 +366,7 @@
                 <wp:positionV relativeFrom="paragraph">
                   <wp:posOffset>141605</wp:posOffset>
                 </wp:positionV>
-                <wp:extent cx="5668010" cy="1270"/>
+                <wp:extent cx="5669280" cy="1270"/>
                 <wp:effectExtent l="0" t="0" r="9525" b="19050"/>
                 <wp:wrapNone/>
                 <wp:docPr id="6" name="Straight Connector 2"/>
@@ -377,7 +377,7 @@
                       <wps:spPr>
                         <a:xfrm>
                           <a:off x="0" y="0"/>
-                          <a:ext cx="5667480" cy="720"/>
+                          <a:ext cx="5668560" cy="720"/>
                         </a:xfrm>
                         <a:prstGeom prst="line">
                           <a:avLst/>
@@ -410,7 +410,7 @@
           </mc:Choice>
           <mc:Fallback>
             <w:pict>
-              <v:line id="shape_0" from="59.25pt,11.15pt" to="505.45pt,11.15pt" ID="Straight Connector 2" stroked="t" o:allowincell="f" style="position:absolute">
+              <v:line id="shape_0" from="59.25pt,11.15pt" to="505.55pt,11.15pt" ID="Straight Connector 2" stroked="t" o:allowincell="f" style="position:absolute">
                 <v:stroke color="black" weight="9360" joinstyle="round" endcap="flat"/>
                 <v:fill o:detectmouseclick="t" on="false"/>
                 <w10:wrap type="none"/>
@@ -429,7 +429,7 @@
                 <wp:positionV relativeFrom="paragraph">
                   <wp:posOffset>276860</wp:posOffset>
                 </wp:positionV>
-                <wp:extent cx="1638300" cy="314960"/>
+                <wp:extent cx="1639570" cy="316230"/>
                 <wp:effectExtent l="0" t="0" r="0" b="0"/>
                 <wp:wrapNone/>
                 <wp:docPr id="7" name="Text Box 31"/>
@@ -440,7 +440,7 @@
                       <wps:spPr>
                         <a:xfrm>
                           <a:off x="0" y="0"/>
-                          <a:ext cx="1637640" cy="314280"/>
+                          <a:ext cx="1639080" cy="315720"/>
                         </a:xfrm>
                         <a:prstGeom prst="rect">
                           <a:avLst/>
@@ -492,7 +492,7 @@
           </mc:Choice>
           <mc:Fallback>
             <w:pict>
-              <v:rect id="shape_0" ID="Text Box 31" path="m0,0l-2147483645,0l-2147483645,-2147483646l0,-2147483646xe" stroked="f" o:allowincell="f" style="position:absolute;margin-left:125.2pt;margin-top:21.8pt;width:128.9pt;height:24.7pt;mso-wrap-style:square;v-text-anchor:top">
+              <v:rect id="shape_0" ID="Text Box 31" path="m0,0l-2147483645,0l-2147483645,-2147483646l0,-2147483646xe" stroked="f" o:allowincell="f" style="position:absolute;margin-left:125.2pt;margin-top:21.8pt;width:129pt;height:24.8pt;mso-wrap-style:square;v-text-anchor:top">
                 <v:fill o:detectmouseclick="t" on="false"/>
                 <v:stroke color="#3465a4" weight="6480" joinstyle="round" endcap="flat"/>
                 <v:textbox>
@@ -530,7 +530,7 @@
                 <wp:positionV relativeFrom="paragraph">
                   <wp:posOffset>264795</wp:posOffset>
                 </wp:positionV>
-                <wp:extent cx="1638300" cy="314960"/>
+                <wp:extent cx="1639570" cy="316230"/>
                 <wp:effectExtent l="0" t="0" r="0" b="0"/>
                 <wp:wrapNone/>
                 <wp:docPr id="9" name="Text Box 38"/>
@@ -541,7 +541,7 @@
                       <wps:spPr>
                         <a:xfrm>
                           <a:off x="0" y="0"/>
-                          <a:ext cx="1637640" cy="314280"/>
+                          <a:ext cx="1639080" cy="315720"/>
                         </a:xfrm>
                         <a:prstGeom prst="rect">
                           <a:avLst/>
@@ -593,7 +593,7 @@
           </mc:Choice>
           <mc:Fallback>
             <w:pict>
-              <v:rect id="shape_0" ID="Text Box 38" path="m0,0l-2147483645,0l-2147483645,-2147483646l0,-2147483646xe" stroked="f" o:allowincell="f" style="position:absolute;margin-left:334.45pt;margin-top:20.85pt;width:128.9pt;height:24.7pt;mso-wrap-style:square;v-text-anchor:top">
+              <v:rect id="shape_0" ID="Text Box 38" path="m0,0l-2147483645,0l-2147483645,-2147483646l0,-2147483646xe" stroked="f" o:allowincell="f" style="position:absolute;margin-left:334.45pt;margin-top:20.85pt;width:129pt;height:24.8pt;mso-wrap-style:square;v-text-anchor:top">
                 <v:fill o:detectmouseclick="t" on="false"/>
                 <v:stroke color="#3465a4" weight="6480" joinstyle="round" endcap="flat"/>
                 <v:textbox>
@@ -661,7 +661,7 @@
                 <wp:positionV relativeFrom="paragraph">
                   <wp:posOffset>136525</wp:posOffset>
                 </wp:positionV>
-                <wp:extent cx="2315845" cy="635"/>
+                <wp:extent cx="2317115" cy="635"/>
                 <wp:effectExtent l="0" t="0" r="0" b="0"/>
                 <wp:wrapNone/>
                 <wp:docPr id="11" name="Straight Connector 3"/>
@@ -672,7 +672,7 @@
                       <wps:spPr>
                         <a:xfrm>
                           <a:off x="0" y="0"/>
-                          <a:ext cx="2315160" cy="0"/>
+                          <a:ext cx="2316600" cy="0"/>
                         </a:xfrm>
                         <a:prstGeom prst="line">
                           <a:avLst/>
@@ -705,7 +705,7 @@
           </mc:Choice>
           <mc:Fallback>
             <w:pict>
-              <v:line id="shape_0" from="126.7pt,10.75pt" to="308.95pt,10.75pt" ID="Straight Connector 3" stroked="t" o:allowincell="f" style="position:absolute">
+              <v:line id="shape_0" from="126.7pt,10.75pt" to="309.05pt,10.75pt" ID="Straight Connector 3" stroked="t" o:allowincell="f" style="position:absolute">
                 <v:stroke color="black" weight="9360" joinstyle="round" endcap="flat"/>
                 <v:fill o:detectmouseclick="t" on="false"/>
                 <w10:wrap type="none"/>
@@ -724,7 +724,7 @@
                 <wp:positionV relativeFrom="paragraph">
                   <wp:posOffset>136525</wp:posOffset>
                 </wp:positionV>
-                <wp:extent cx="2191385" cy="635"/>
+                <wp:extent cx="2192655" cy="635"/>
                 <wp:effectExtent l="0" t="0" r="19050" b="19050"/>
                 <wp:wrapNone/>
                 <wp:docPr id="12" name="Straight Connector 4"/>
@@ -735,7 +735,7 @@
                       <wps:spPr>
                         <a:xfrm>
                           <a:off x="0" y="0"/>
-                          <a:ext cx="2190600" cy="0"/>
+                          <a:ext cx="2192040" cy="0"/>
                         </a:xfrm>
                         <a:prstGeom prst="line">
                           <a:avLst/>
@@ -768,7 +768,7 @@
           </mc:Choice>
           <mc:Fallback>
             <w:pict>
-              <v:line id="shape_0" from="333pt,10.75pt" to="505.45pt,10.75pt" ID="Straight Connector 4" stroked="t" o:allowincell="f" style="position:absolute">
+              <v:line id="shape_0" from="333pt,10.75pt" to="505.55pt,10.75pt" ID="Straight Connector 4" stroked="t" o:allowincell="f" style="position:absolute">
                 <v:stroke color="black" weight="9360" joinstyle="round" endcap="flat"/>
                 <v:fill o:detectmouseclick="t" on="false"/>
                 <w10:wrap type="none"/>
@@ -779,7 +779,7 @@
         <mc:AlternateContent>
           <mc:Choice Requires="wps">
             <w:drawing>
-              <wp:anchor behindDoc="0" distT="3175" distB="3175" distL="3175" distR="3175" simplePos="0" locked="0" layoutInCell="0" allowOverlap="1" relativeHeight="58">
+              <wp:anchor behindDoc="0" distT="3175" distB="3175" distL="3175" distR="3175" simplePos="0" locked="0" layoutInCell="0" allowOverlap="1" relativeHeight="60">
                 <wp:simplePos x="0" y="0"/>
                 <wp:positionH relativeFrom="column">
                   <wp:posOffset>3495040</wp:posOffset>
@@ -787,7 +787,7 @@
                 <wp:positionV relativeFrom="paragraph">
                   <wp:posOffset>280035</wp:posOffset>
                 </wp:positionV>
-                <wp:extent cx="1638300" cy="314960"/>
+                <wp:extent cx="1639570" cy="316230"/>
                 <wp:effectExtent l="0" t="0" r="0" b="0"/>
                 <wp:wrapNone/>
                 <wp:docPr id="13" name="Text Box 41"/>
@@ -798,7 +798,7 @@
                       <wps:spPr>
                         <a:xfrm>
                           <a:off x="0" y="0"/>
-                          <a:ext cx="1637640" cy="314280"/>
+                          <a:ext cx="1639080" cy="315720"/>
                         </a:xfrm>
                         <a:prstGeom prst="rect">
                           <a:avLst/>
@@ -850,7 +850,7 @@
           </mc:Choice>
           <mc:Fallback>
             <w:pict>
-              <v:rect id="shape_0" ID="Text Box 41" path="m0,0l-2147483645,0l-2147483645,-2147483646l0,-2147483646xe" stroked="f" o:allowincell="f" style="position:absolute;margin-left:275.2pt;margin-top:22.05pt;width:128.9pt;height:24.7pt;mso-wrap-style:square;v-text-anchor:top">
+              <v:rect id="shape_0" ID="Text Box 41" path="m0,0l-2147483645,0l-2147483645,-2147483646l0,-2147483646xe" stroked="f" o:allowincell="f" style="position:absolute;margin-left:275.2pt;margin-top:22.05pt;width:129pt;height:24.8pt;mso-wrap-style:square;v-text-anchor:top">
                 <v:fill o:detectmouseclick="t" on="false"/>
                 <v:stroke color="#3465a4" weight="6480" joinstyle="round" endcap="flat"/>
                 <v:textbox>
@@ -929,9 +929,9 @@
                   <wp:posOffset>1780540</wp:posOffset>
                 </wp:positionH>
                 <wp:positionV relativeFrom="paragraph">
-                  <wp:posOffset>132080</wp:posOffset>
+                  <wp:posOffset>133350</wp:posOffset>
                 </wp:positionV>
-                <wp:extent cx="4639310" cy="10160"/>
+                <wp:extent cx="4640580" cy="9525"/>
                 <wp:effectExtent l="0" t="0" r="28575" b="28575"/>
                 <wp:wrapNone/>
                 <wp:docPr id="15" name="Straight Connector 5"/>
@@ -942,7 +942,7 @@
                       <wps:spPr>
                         <a:xfrm>
                           <a:off x="0" y="0"/>
-                          <a:ext cx="4638600" cy="9360"/>
+                          <a:ext cx="4640040" cy="9000"/>
                         </a:xfrm>
                         <a:prstGeom prst="line">
                           <a:avLst/>
@@ -975,7 +975,7 @@
           </mc:Choice>
           <mc:Fallback>
             <w:pict>
-              <v:line id="shape_0" from="140.2pt,10.4pt" to="505.4pt,11.1pt" ID="Straight Connector 5" stroked="t" o:allowincell="f" style="position:absolute">
+              <v:line id="shape_0" from="140.2pt,10.5pt" to="505.5pt,11.15pt" ID="Straight Connector 5" stroked="t" o:allowincell="f" style="position:absolute">
                 <v:stroke color="black" weight="9360" joinstyle="round" endcap="flat"/>
                 <v:fill o:detectmouseclick="t" on="false"/>
                 <w10:wrap type="none"/>
@@ -994,7 +994,7 @@
                 <wp:positionV relativeFrom="paragraph">
                   <wp:posOffset>274320</wp:posOffset>
                 </wp:positionV>
-                <wp:extent cx="543560" cy="314960"/>
+                <wp:extent cx="544830" cy="316230"/>
                 <wp:effectExtent l="0" t="0" r="9525" b="9525"/>
                 <wp:wrapNone/>
                 <wp:docPr id="16" name="Text Box 26"/>
@@ -1005,7 +1005,7 @@
                       <wps:spPr>
                         <a:xfrm>
                           <a:off x="0" y="0"/>
-                          <a:ext cx="542880" cy="314280"/>
+                          <a:ext cx="544320" cy="315720"/>
                         </a:xfrm>
                         <a:prstGeom prst="rect">
                           <a:avLst/>
@@ -1057,7 +1057,7 @@
           </mc:Choice>
           <mc:Fallback>
             <w:pict>
-              <v:rect id="shape_0" ID="Text Box 26" path="m0,0l-2147483645,0l-2147483645,-2147483646l0,-2147483646xe" stroked="f" o:allowincell="f" style="position:absolute;margin-left:407.95pt;margin-top:21.6pt;width:42.7pt;height:24.7pt;mso-wrap-style:square;v-text-anchor:top">
+              <v:rect id="shape_0" ID="Text Box 26" path="m0,0l-2147483645,0l-2147483645,-2147483646l0,-2147483646xe" stroked="f" o:allowincell="f" style="position:absolute;margin-left:407.95pt;margin-top:21.6pt;width:42.8pt;height:24.8pt;mso-wrap-style:square;v-text-anchor:top">
                 <v:fill o:detectmouseclick="t" on="false"/>
                 <v:stroke color="#3465a4" weight="6480" joinstyle="round" endcap="flat"/>
                 <v:textbox>
@@ -1095,7 +1095,7 @@
                 <wp:positionV relativeFrom="paragraph">
                   <wp:posOffset>274320</wp:posOffset>
                 </wp:positionV>
-                <wp:extent cx="543560" cy="314960"/>
+                <wp:extent cx="544830" cy="316230"/>
                 <wp:effectExtent l="0" t="0" r="0" b="0"/>
                 <wp:wrapNone/>
                 <wp:docPr id="18" name="Text Box 27"/>
@@ -1106,7 +1106,7 @@
                       <wps:spPr>
                         <a:xfrm>
                           <a:off x="0" y="0"/>
-                          <a:ext cx="542880" cy="314280"/>
+                          <a:ext cx="544320" cy="315720"/>
                         </a:xfrm>
                         <a:prstGeom prst="rect">
                           <a:avLst/>
@@ -1158,7 +1158,7 @@
           </mc:Choice>
           <mc:Fallback>
             <w:pict>
-              <v:rect id="shape_0" ID="Text Box 27" path="m0,0l-2147483645,0l-2147483645,-2147483646l0,-2147483646xe" stroked="f" o:allowincell="f" style="position:absolute;margin-left:286.45pt;margin-top:21.6pt;width:42.7pt;height:24.7pt;mso-wrap-style:square;v-text-anchor:top">
+              <v:rect id="shape_0" ID="Text Box 27" path="m0,0l-2147483645,0l-2147483645,-2147483646l0,-2147483646xe" stroked="f" o:allowincell="f" style="position:absolute;margin-left:286.45pt;margin-top:21.6pt;width:42.8pt;height:24.8pt;mso-wrap-style:square;v-text-anchor:top">
                 <v:fill o:detectmouseclick="t" on="false"/>
                 <v:stroke color="#3465a4" weight="6480" joinstyle="round" endcap="flat"/>
                 <v:textbox>
@@ -1196,7 +1196,7 @@
                 <wp:positionV relativeFrom="paragraph">
                   <wp:posOffset>274320</wp:posOffset>
                 </wp:positionV>
-                <wp:extent cx="1219835" cy="314960"/>
+                <wp:extent cx="1221105" cy="316230"/>
                 <wp:effectExtent l="0" t="0" r="0" b="0"/>
                 <wp:wrapNone/>
                 <wp:docPr id="20" name="Text Box 28"/>
@@ -1207,7 +1207,7 @@
                       <wps:spPr>
                         <a:xfrm>
                           <a:off x="0" y="0"/>
-                          <a:ext cx="1219320" cy="314280"/>
+                          <a:ext cx="1220400" cy="315720"/>
                         </a:xfrm>
                         <a:prstGeom prst="rect">
                           <a:avLst/>
@@ -1259,7 +1259,7 @@
           </mc:Choice>
           <mc:Fallback>
             <w:pict>
-              <v:rect id="shape_0" ID="Text Box 28" path="m0,0l-2147483645,0l-2147483645,-2147483646l0,-2147483646xe" stroked="f" o:allowincell="f" style="position:absolute;margin-left:158.95pt;margin-top:21.6pt;width:95.95pt;height:24.7pt;mso-wrap-style:square;v-text-anchor:top">
+              <v:rect id="shape_0" ID="Text Box 28" path="m0,0l-2147483645,0l-2147483645,-2147483646l0,-2147483646xe" stroked="f" o:allowincell="f" style="position:absolute;margin-left:158.95pt;margin-top:21.6pt;width:96.05pt;height:24.8pt;mso-wrap-style:square;v-text-anchor:top">
                 <v:fill o:detectmouseclick="t" on="false"/>
                 <v:stroke color="#3465a4" weight="6480" joinstyle="round" endcap="flat"/>
                 <v:textbox>
@@ -1297,7 +1297,7 @@
                 <wp:positionV relativeFrom="paragraph">
                   <wp:posOffset>264795</wp:posOffset>
                 </wp:positionV>
-                <wp:extent cx="543560" cy="314960"/>
+                <wp:extent cx="544830" cy="316230"/>
                 <wp:effectExtent l="0" t="0" r="0" b="0"/>
                 <wp:wrapNone/>
                 <wp:docPr id="22" name="Text Box 29"/>
@@ -1308,7 +1308,7 @@
                       <wps:spPr>
                         <a:xfrm>
                           <a:off x="0" y="0"/>
-                          <a:ext cx="542880" cy="314280"/>
+                          <a:ext cx="544320" cy="315720"/>
                         </a:xfrm>
                         <a:prstGeom prst="rect">
                           <a:avLst/>
@@ -1360,7 +1360,7 @@
           </mc:Choice>
           <mc:Fallback>
             <w:pict>
-              <v:rect id="shape_0" ID="Text Box 29" path="m0,0l-2147483645,0l-2147483645,-2147483646l0,-2147483646xe" stroked="f" o:allowincell="f" style="position:absolute;margin-left:60.7pt;margin-top:20.85pt;width:42.7pt;height:24.7pt;mso-wrap-style:square;v-text-anchor:top">
+              <v:rect id="shape_0" ID="Text Box 29" path="m0,0l-2147483645,0l-2147483645,-2147483646l0,-2147483646xe" stroked="f" o:allowincell="f" style="position:absolute;margin-left:60.7pt;margin-top:20.85pt;width:42.8pt;height:24.8pt;mso-wrap-style:square;v-text-anchor:top">
                 <v:fill o:detectmouseclick="t" on="false"/>
                 <v:stroke color="#3465a4" weight="6480" joinstyle="round" endcap="flat"/>
                 <v:textbox>
@@ -1425,7 +1425,7 @@
                 <wp:positionV relativeFrom="paragraph">
                   <wp:posOffset>125730</wp:posOffset>
                 </wp:positionV>
-                <wp:extent cx="695960" cy="1270"/>
+                <wp:extent cx="697230" cy="2540"/>
                 <wp:effectExtent l="0" t="0" r="9525" b="19050"/>
                 <wp:wrapNone/>
                 <wp:docPr id="24" name="Straight Connector 6"/>
@@ -1436,7 +1436,7 @@
                       <wps:spPr>
                         <a:xfrm>
                           <a:off x="0" y="0"/>
-                          <a:ext cx="695160" cy="720"/>
+                          <a:ext cx="696600" cy="1800"/>
                         </a:xfrm>
                         <a:prstGeom prst="line">
                           <a:avLst/>
@@ -1469,7 +1469,7 @@
           </mc:Choice>
           <mc:Fallback>
             <w:pict>
-              <v:line id="shape_0" from="53.25pt,9.9pt" to="107.95pt,9.9pt" ID="Straight Connector 6" stroked="t" o:allowincell="f" style="position:absolute">
+              <v:line id="shape_0" from="53.25pt,9.9pt" to="108.05pt,10pt" ID="Straight Connector 6" stroked="t" o:allowincell="f" style="position:absolute">
                 <v:stroke color="black" weight="9360" joinstyle="round" endcap="flat"/>
                 <v:fill o:detectmouseclick="t" on="false"/>
                 <w10:wrap type="none"/>
@@ -1488,7 +1488,7 @@
                 <wp:positionV relativeFrom="paragraph">
                   <wp:posOffset>125730</wp:posOffset>
                 </wp:positionV>
-                <wp:extent cx="1524635" cy="1270"/>
+                <wp:extent cx="1525905" cy="1270"/>
                 <wp:effectExtent l="0" t="0" r="19050" b="19050"/>
                 <wp:wrapNone/>
                 <wp:docPr id="25" name="Straight Connector 7"/>
@@ -1499,7 +1499,7 @@
                       <wps:spPr>
                         <a:xfrm>
                           <a:off x="0" y="0"/>
-                          <a:ext cx="1523880" cy="720"/>
+                          <a:ext cx="1525320" cy="720"/>
                         </a:xfrm>
                         <a:prstGeom prst="line">
                           <a:avLst/>
@@ -1532,7 +1532,7 @@
           </mc:Choice>
           <mc:Fallback>
             <w:pict>
-              <v:line id="shape_0" from="144pt,9.9pt" to="263.95pt,9.9pt" ID="Straight Connector 7" stroked="t" o:allowincell="f" style="position:absolute">
+              <v:line id="shape_0" from="144pt,9.9pt" to="264.05pt,9.9pt" ID="Straight Connector 7" stroked="t" o:allowincell="f" style="position:absolute">
                 <v:stroke color="black" weight="9360" joinstyle="round" endcap="flat"/>
                 <v:fill o:detectmouseclick="t" on="false"/>
                 <w10:wrap type="none"/>
@@ -1551,7 +1551,7 @@
                 <wp:positionV relativeFrom="paragraph">
                   <wp:posOffset>125730</wp:posOffset>
                 </wp:positionV>
-                <wp:extent cx="581660" cy="1270"/>
+                <wp:extent cx="582930" cy="1905"/>
                 <wp:effectExtent l="0" t="0" r="9525" b="19050"/>
                 <wp:wrapNone/>
                 <wp:docPr id="26" name="Straight Connector 8"/>
@@ -1562,7 +1562,7 @@
                       <wps:spPr>
                         <a:xfrm>
                           <a:off x="0" y="0"/>
-                          <a:ext cx="581040" cy="720"/>
+                          <a:ext cx="582120" cy="1440"/>
                         </a:xfrm>
                         <a:prstGeom prst="line">
                           <a:avLst/>
@@ -1595,7 +1595,7 @@
           </mc:Choice>
           <mc:Fallback>
             <w:pict>
-              <v:line id="shape_0" from="287.25pt,9.9pt" to="332.95pt,9.9pt" ID="Straight Connector 8" stroked="t" o:allowincell="f" style="position:absolute">
+              <v:line id="shape_0" from="287.25pt,9.9pt" to="333.05pt,9.95pt" ID="Straight Connector 8" stroked="t" o:allowincell="f" style="position:absolute">
                 <v:stroke color="black" weight="9360" joinstyle="round" endcap="flat"/>
                 <v:fill o:detectmouseclick="t" on="false"/>
                 <w10:wrap type="none"/>
@@ -1614,7 +1614,7 @@
                 <wp:positionV relativeFrom="paragraph">
                   <wp:posOffset>125730</wp:posOffset>
                 </wp:positionV>
-                <wp:extent cx="644525" cy="1270"/>
+                <wp:extent cx="645795" cy="2540"/>
                 <wp:effectExtent l="0" t="0" r="0" b="0"/>
                 <wp:wrapNone/>
                 <wp:docPr id="27" name="Straight Connector 9"/>
@@ -1625,7 +1625,7 @@
                       <wps:spPr>
                         <a:xfrm>
                           <a:off x="0" y="0"/>
-                          <a:ext cx="644040" cy="720"/>
+                          <a:ext cx="645120" cy="1800"/>
                         </a:xfrm>
                         <a:prstGeom prst="line">
                           <a:avLst/>
@@ -1658,7 +1658,7 @@
           </mc:Choice>
           <mc:Fallback>
             <w:pict>
-              <v:line id="shape_0" from="405.3pt,9.9pt" to="455.95pt,9.9pt" ID="Straight Connector 9" stroked="t" o:allowincell="f" style="position:absolute">
+              <v:line id="shape_0" from="405.3pt,9.9pt" to="456.05pt,10pt" ID="Straight Connector 9" stroked="t" o:allowincell="f" style="position:absolute">
                 <v:stroke color="black" weight="9360" joinstyle="round" endcap="flat"/>
                 <v:fill o:detectmouseclick="t" on="false"/>
                 <w10:wrap type="none"/>
@@ -1728,7 +1728,7 @@
                 <wp:positionV relativeFrom="paragraph">
                   <wp:posOffset>120015</wp:posOffset>
                 </wp:positionV>
-                <wp:extent cx="3829050" cy="635"/>
+                <wp:extent cx="3830320" cy="635"/>
                 <wp:effectExtent l="0" t="0" r="0" b="0"/>
                 <wp:wrapNone/>
                 <wp:docPr id="28" name="Straight Connector 10"/>
@@ -1739,7 +1739,7 @@
                       <wps:spPr>
                         <a:xfrm>
                           <a:off x="0" y="0"/>
-                          <a:ext cx="3828240" cy="0"/>
+                          <a:ext cx="3829680" cy="0"/>
                         </a:xfrm>
                         <a:prstGeom prst="line">
                           <a:avLst/>
@@ -1772,7 +1772,7 @@
           </mc:Choice>
           <mc:Fallback>
             <w:pict>
-              <v:line id="shape_0" from="100.45pt,9.45pt" to="401.85pt,9.45pt" ID="Straight Connector 10" stroked="t" o:allowincell="f" style="position:absolute">
+              <v:line id="shape_0" from="100.45pt,9.45pt" to="401.95pt,9.45pt" ID="Straight Connector 10" stroked="t" o:allowincell="f" style="position:absolute">
                 <v:stroke color="black" weight="9360" joinstyle="round" endcap="flat"/>
                 <v:fill o:detectmouseclick="t" on="false"/>
                 <w10:wrap type="none"/>
@@ -1791,7 +1791,7 @@
                 <wp:positionV relativeFrom="paragraph">
                   <wp:posOffset>288290</wp:posOffset>
                 </wp:positionV>
-                <wp:extent cx="543560" cy="314960"/>
+                <wp:extent cx="544830" cy="316230"/>
                 <wp:effectExtent l="0" t="0" r="0" b="0"/>
                 <wp:wrapNone/>
                 <wp:docPr id="29" name="Text Box 30"/>
@@ -1802,7 +1802,7 @@
                       <wps:spPr>
                         <a:xfrm>
                           <a:off x="0" y="0"/>
-                          <a:ext cx="542880" cy="314280"/>
+                          <a:ext cx="544320" cy="315720"/>
                         </a:xfrm>
                         <a:prstGeom prst="rect">
                           <a:avLst/>
@@ -1854,7 +1854,7 @@
           </mc:Choice>
           <mc:Fallback>
             <w:pict>
-              <v:rect id="shape_0" ID="Text Box 30" path="m0,0l-2147483645,0l-2147483645,-2147483646l0,-2147483646xe" stroked="f" o:allowincell="f" style="position:absolute;margin-left:340.45pt;margin-top:22.7pt;width:42.7pt;height:24.7pt;mso-wrap-style:square;v-text-anchor:top">
+              <v:rect id="shape_0" ID="Text Box 30" path="m0,0l-2147483645,0l-2147483645,-2147483646l0,-2147483646xe" stroked="f" o:allowincell="f" style="position:absolute;margin-left:340.45pt;margin-top:22.7pt;width:42.8pt;height:24.8pt;mso-wrap-style:square;v-text-anchor:top">
                 <v:fill o:detectmouseclick="t" on="false"/>
                 <v:stroke color="#3465a4" weight="6480" joinstyle="round" endcap="flat"/>
                 <v:textbox>
@@ -1892,7 +1892,7 @@
                 <wp:positionV relativeFrom="paragraph">
                   <wp:posOffset>285115</wp:posOffset>
                 </wp:positionV>
-                <wp:extent cx="1057910" cy="314960"/>
+                <wp:extent cx="1059180" cy="316230"/>
                 <wp:effectExtent l="0" t="0" r="0" b="0"/>
                 <wp:wrapNone/>
                 <wp:docPr id="31" name="Text Box 32"/>
@@ -1903,7 +1903,7 @@
                       <wps:spPr>
                         <a:xfrm>
                           <a:off x="0" y="0"/>
-                          <a:ext cx="1057320" cy="314280"/>
+                          <a:ext cx="1058400" cy="315720"/>
                         </a:xfrm>
                         <a:prstGeom prst="rect">
                           <a:avLst/>
@@ -1955,7 +1955,7 @@
           </mc:Choice>
           <mc:Fallback>
             <w:pict>
-              <v:rect id="shape_0" ID="Text Box 32" path="m0,0l-2147483645,0l-2147483645,-2147483646l0,-2147483646xe" stroked="f" o:allowincell="f" style="position:absolute;margin-left:396.7pt;margin-top:22.45pt;width:83.2pt;height:24.7pt;mso-wrap-style:square;v-text-anchor:top">
+              <v:rect id="shape_0" ID="Text Box 32" path="m0,0l-2147483645,0l-2147483645,-2147483646l0,-2147483646xe" stroked="f" o:allowincell="f" style="position:absolute;margin-left:396.7pt;margin-top:22.45pt;width:83.3pt;height:24.8pt;mso-wrap-style:square;v-text-anchor:top">
                 <v:fill o:detectmouseclick="t" on="false"/>
                 <v:stroke color="#3465a4" weight="6480" joinstyle="round" endcap="flat"/>
                 <v:textbox>
@@ -1993,7 +1993,7 @@
                 <wp:positionV relativeFrom="paragraph">
                   <wp:posOffset>285115</wp:posOffset>
                 </wp:positionV>
-                <wp:extent cx="695960" cy="314960"/>
+                <wp:extent cx="697230" cy="316230"/>
                 <wp:effectExtent l="0" t="0" r="0" b="0"/>
                 <wp:wrapNone/>
                 <wp:docPr id="33" name="Text Box 33"/>
@@ -2004,7 +2004,7 @@
                       <wps:spPr>
                         <a:xfrm>
                           <a:off x="0" y="0"/>
-                          <a:ext cx="695160" cy="314280"/>
+                          <a:ext cx="696600" cy="315720"/>
                         </a:xfrm>
                         <a:prstGeom prst="rect">
                           <a:avLst/>
@@ -2056,7 +2056,7 @@
           </mc:Choice>
           <mc:Fallback>
             <w:pict>
-              <v:rect id="shape_0" ID="Text Box 33" path="m0,0l-2147483645,0l-2147483645,-2147483646l0,-2147483646xe" stroked="f" o:allowincell="f" style="position:absolute;margin-left:471.7pt;margin-top:22.45pt;width:54.7pt;height:24.7pt;mso-wrap-style:square;v-text-anchor:top">
+              <v:rect id="shape_0" ID="Text Box 33" path="m0,0l-2147483645,0l-2147483645,-2147483646l0,-2147483646xe" stroked="f" o:allowincell="f" style="position:absolute;margin-left:471.7pt;margin-top:22.45pt;width:54.8pt;height:24.8pt;mso-wrap-style:square;v-text-anchor:top">
                 <v:fill o:detectmouseclick="t" on="false"/>
                 <v:stroke color="#3465a4" weight="6480" joinstyle="round" endcap="flat"/>
                 <v:textbox>
@@ -2094,7 +2094,7 @@
                 <wp:positionV relativeFrom="paragraph">
                   <wp:posOffset>-109220</wp:posOffset>
                 </wp:positionV>
-                <wp:extent cx="4990465" cy="314960"/>
+                <wp:extent cx="4991735" cy="316230"/>
                 <wp:effectExtent l="0" t="0" r="0" b="0"/>
                 <wp:wrapNone/>
                 <wp:docPr id="35" name="Text Box 36"/>
@@ -2105,7 +2105,7 @@
                       <wps:spPr>
                         <a:xfrm>
                           <a:off x="0" y="0"/>
-                          <a:ext cx="4989960" cy="314280"/>
+                          <a:ext cx="4991040" cy="315720"/>
                         </a:xfrm>
                         <a:prstGeom prst="rect">
                           <a:avLst/>
@@ -2157,7 +2157,7 @@
           </mc:Choice>
           <mc:Fallback>
             <w:pict>
-              <v:rect id="shape_0" ID="Text Box 36" path="m0,0l-2147483645,0l-2147483645,-2147483646l0,-2147483646xe" stroked="f" o:allowincell="f" style="position:absolute;margin-left:101.95pt;margin-top:-8.6pt;width:392.85pt;height:24.7pt;mso-wrap-style:square;v-text-anchor:top">
+              <v:rect id="shape_0" ID="Text Box 36" path="m0,0l-2147483645,0l-2147483645,-2147483646l0,-2147483646xe" stroked="f" o:allowincell="f" style="position:absolute;margin-left:101.95pt;margin-top:-8.6pt;width:392.95pt;height:24.8pt;mso-wrap-style:square;v-text-anchor:top">
                 <v:fill o:detectmouseclick="t" on="false"/>
                 <v:stroke color="#3465a4" weight="6480" joinstyle="round" endcap="flat"/>
                 <v:textbox>
@@ -2195,7 +2195,7 @@
                 <wp:positionV relativeFrom="paragraph">
                   <wp:posOffset>262255</wp:posOffset>
                 </wp:positionV>
-                <wp:extent cx="3190240" cy="438150"/>
+                <wp:extent cx="3191510" cy="439420"/>
                 <wp:effectExtent l="0" t="0" r="0" b="0"/>
                 <wp:wrapNone/>
                 <wp:docPr id="37" name="Text Box 37"/>
@@ -2206,7 +2206,7 @@
                       <wps:spPr>
                         <a:xfrm>
                           <a:off x="0" y="0"/>
-                          <a:ext cx="3189600" cy="437400"/>
+                          <a:ext cx="3191040" cy="438840"/>
                         </a:xfrm>
                         <a:prstGeom prst="rect">
                           <a:avLst/>
@@ -2258,7 +2258,7 @@
           </mc:Choice>
           <mc:Fallback>
             <w:pict>
-              <v:rect id="shape_0" ID="Text Box 37" path="m0,0l-2147483645,0l-2147483645,-2147483646l0,-2147483646xe" stroked="f" o:allowincell="f" style="position:absolute;margin-left:1.5pt;margin-top:20.65pt;width:251.1pt;height:34.4pt;mso-wrap-style:square;v-text-anchor:top">
+              <v:rect id="shape_0" ID="Text Box 37" path="m0,0l-2147483645,0l-2147483645,-2147483646l0,-2147483646xe" stroked="f" o:allowincell="f" style="position:absolute;margin-left:1.5pt;margin-top:20.65pt;width:251.2pt;height:34.5pt;mso-wrap-style:square;v-text-anchor:top">
                 <v:fill o:detectmouseclick="t" on="false"/>
                 <v:stroke color="#3465a4" weight="6480" joinstyle="round" endcap="flat"/>
                 <v:textbox>
@@ -2296,7 +2296,7 @@
                 <wp:positionV relativeFrom="paragraph">
                   <wp:posOffset>131445</wp:posOffset>
                 </wp:positionV>
-                <wp:extent cx="629285" cy="1270"/>
+                <wp:extent cx="630555" cy="2540"/>
                 <wp:effectExtent l="0" t="0" r="0" b="0"/>
                 <wp:wrapNone/>
                 <wp:docPr id="39" name="Straight Connector 43"/>
@@ -2307,7 +2307,7 @@
                       <wps:spPr>
                         <a:xfrm>
                           <a:off x="0" y="0"/>
-                          <a:ext cx="628560" cy="720"/>
+                          <a:ext cx="630000" cy="1800"/>
                         </a:xfrm>
                         <a:prstGeom prst="line">
                           <a:avLst/>
@@ -2340,7 +2340,7 @@
           </mc:Choice>
           <mc:Fallback>
             <w:pict>
-              <v:line id="shape_0" from="460.5pt,10.35pt" to="509.95pt,10.35pt" ID="Straight Connector 43" stroked="t" o:allowincell="f" style="position:absolute">
+              <v:line id="shape_0" from="460.5pt,10.35pt" to="510.05pt,10.45pt" ID="Straight Connector 43" stroked="t" o:allowincell="f" style="position:absolute">
                 <v:stroke color="black" weight="9360" joinstyle="round" endcap="flat"/>
                 <v:fill o:detectmouseclick="t" on="false"/>
                 <w10:wrap type="none"/>
@@ -2379,9 +2379,9 @@
                   <wp:posOffset>9525</wp:posOffset>
                 </wp:positionH>
                 <wp:positionV relativeFrom="paragraph">
-                  <wp:posOffset>130175</wp:posOffset>
+                  <wp:posOffset>130810</wp:posOffset>
                 </wp:positionV>
-                <wp:extent cx="3924300" cy="1270"/>
+                <wp:extent cx="3925570" cy="1270"/>
                 <wp:effectExtent l="0" t="0" r="0" b="0"/>
                 <wp:wrapNone/>
                 <wp:docPr id="40" name="Straight Connector 13"/>
@@ -2392,7 +2392,7 @@
                       <wps:spPr>
                         <a:xfrm>
                           <a:off x="0" y="0"/>
-                          <a:ext cx="3923640" cy="720"/>
+                          <a:ext cx="3925080" cy="720"/>
                         </a:xfrm>
                         <a:prstGeom prst="line">
                           <a:avLst/>
@@ -2425,7 +2425,7 @@
           </mc:Choice>
           <mc:Fallback>
             <w:pict>
-              <v:line id="shape_0" from="0.75pt,10.25pt" to="309.65pt,10.25pt" ID="Straight Connector 13" stroked="t" o:allowincell="f" style="position:absolute">
+              <v:line id="shape_0" from="0.75pt,10.3pt" to="309.75pt,10.3pt" ID="Straight Connector 13" stroked="t" o:allowincell="f" style="position:absolute">
                 <v:stroke color="black" weight="9360" joinstyle="round" endcap="flat"/>
                 <v:fill o:detectmouseclick="t" on="false"/>
                 <w10:wrap type="none"/>
@@ -2444,7 +2444,7 @@
                 <wp:positionV relativeFrom="paragraph">
                   <wp:posOffset>133350</wp:posOffset>
                 </wp:positionV>
-                <wp:extent cx="228600" cy="635"/>
+                <wp:extent cx="229870" cy="635"/>
                 <wp:effectExtent l="0" t="0" r="0" b="0"/>
                 <wp:wrapNone/>
                 <wp:docPr id="41" name="Straight Connector 16"/>
@@ -2455,7 +2455,7 @@
                       <wps:spPr>
                         <a:xfrm>
                           <a:off x="0" y="0"/>
-                          <a:ext cx="227880" cy="0"/>
+                          <a:ext cx="229320" cy="0"/>
                         </a:xfrm>
                         <a:prstGeom prst="line">
                           <a:avLst/>
@@ -2488,7 +2488,7 @@
           </mc:Choice>
           <mc:Fallback>
             <w:pict>
-              <v:line id="shape_0" from="345pt,10.5pt" to="362.9pt,10.5pt" ID="Straight Connector 16" stroked="t" o:allowincell="f" style="position:absolute">
+              <v:line id="shape_0" from="345pt,10.5pt" to="363pt,10.5pt" ID="Straight Connector 16" stroked="t" o:allowincell="f" style="position:absolute">
                 <v:stroke color="black" weight="9360" joinstyle="round" endcap="flat"/>
                 <v:fill o:detectmouseclick="t" on="false"/>
                 <w10:wrap type="none"/>
@@ -2502,12 +2502,12 @@
               <wp:anchor behindDoc="0" distT="4445" distB="4445" distL="4445" distR="4445" simplePos="0" locked="0" layoutInCell="0" allowOverlap="1" relativeHeight="14">
                 <wp:simplePos x="0" y="0"/>
                 <wp:positionH relativeFrom="column">
-                  <wp:posOffset>1599565</wp:posOffset>
+                  <wp:posOffset>1351280</wp:posOffset>
                 </wp:positionH>
                 <wp:positionV relativeFrom="paragraph">
                   <wp:posOffset>374650</wp:posOffset>
                 </wp:positionV>
-                <wp:extent cx="4935220" cy="1270"/>
+                <wp:extent cx="5184775" cy="2540"/>
                 <wp:effectExtent l="0" t="0" r="0" b="0"/>
                 <wp:wrapNone/>
                 <wp:docPr id="42" name="Straight Connector 18"/>
@@ -2518,7 +2518,7 @@
                       <wps:spPr>
                         <a:xfrm>
                           <a:off x="0" y="0"/>
-                          <a:ext cx="4934520" cy="720"/>
+                          <a:ext cx="5184000" cy="1800"/>
                         </a:xfrm>
                         <a:prstGeom prst="line">
                           <a:avLst/>
@@ -2551,7 +2551,7 @@
           </mc:Choice>
           <mc:Fallback>
             <w:pict>
-              <v:line id="shape_0" from="125.95pt,29.5pt" to="514.45pt,29.5pt" ID="Straight Connector 18" stroked="t" o:allowincell="f" style="position:absolute">
+              <v:line id="shape_0" from="106.4pt,29.5pt" to="514.55pt,29.6pt" ID="Straight Connector 18" stroked="t" o:allowincell="f" style="position:absolute">
                 <v:stroke color="black" weight="9360" joinstyle="round" endcap="flat"/>
                 <v:fill o:detectmouseclick="t" on="false"/>
                 <w10:wrap type="none"/>
@@ -2570,7 +2570,7 @@
                 <wp:positionV relativeFrom="paragraph">
                   <wp:posOffset>148590</wp:posOffset>
                 </wp:positionV>
-                <wp:extent cx="4961890" cy="314960"/>
+                <wp:extent cx="4963160" cy="316230"/>
                 <wp:effectExtent l="0" t="0" r="0" b="0"/>
                 <wp:wrapNone/>
                 <wp:docPr id="43" name="Text Box 34"/>
@@ -2581,7 +2581,7 @@
                       <wps:spPr>
                         <a:xfrm>
                           <a:off x="0" y="0"/>
-                          <a:ext cx="4961160" cy="314280"/>
+                          <a:ext cx="4962600" cy="315720"/>
                         </a:xfrm>
                         <a:prstGeom prst="rect">
                           <a:avLst/>
@@ -2633,7 +2633,7 @@
           </mc:Choice>
           <mc:Fallback>
             <w:pict>
-              <v:rect id="shape_0" ID="Text Box 34" path="m0,0l-2147483645,0l-2147483645,-2147483646l0,-2147483646xe" stroked="f" o:allowincell="f" style="position:absolute;margin-left:128.2pt;margin-top:11.7pt;width:390.6pt;height:24.7pt;mso-wrap-style:square;v-text-anchor:top">
+              <v:rect id="shape_0" ID="Text Box 34" path="m0,0l-2147483645,0l-2147483645,-2147483646l0,-2147483646xe" stroked="f" o:allowincell="f" style="position:absolute;margin-left:128.2pt;margin-top:11.7pt;width:390.7pt;height:24.8pt;mso-wrap-style:square;v-text-anchor:top">
                 <v:fill o:detectmouseclick="t" on="false"/>
                 <v:stroke color="#3465a4" weight="6480" joinstyle="round" endcap="flat"/>
                 <v:textbox>
@@ -2663,7 +2663,7 @@
         <mc:AlternateContent>
           <mc:Choice Requires="wps">
             <w:drawing>
-              <wp:anchor behindDoc="0" distT="4445" distB="4445" distL="4445" distR="4445" simplePos="0" locked="0" layoutInCell="0" allowOverlap="1" relativeHeight="60">
+              <wp:anchor behindDoc="0" distT="4445" distB="4445" distL="4445" distR="4445" simplePos="0" locked="0" layoutInCell="0" allowOverlap="1" relativeHeight="58">
                 <wp:simplePos x="0" y="0"/>
                 <wp:positionH relativeFrom="column">
                   <wp:posOffset>6085840</wp:posOffset>
@@ -2671,7 +2671,7 @@
                 <wp:positionV relativeFrom="paragraph">
                   <wp:posOffset>125730</wp:posOffset>
                 </wp:positionV>
-                <wp:extent cx="448310" cy="1270"/>
+                <wp:extent cx="449580" cy="1270"/>
                 <wp:effectExtent l="0" t="0" r="0" b="0"/>
                 <wp:wrapNone/>
                 <wp:docPr id="45" name="Straight Connector 42"/>
@@ -2682,7 +2682,7 @@
                       <wps:spPr>
                         <a:xfrm>
                           <a:off x="0" y="0"/>
-                          <a:ext cx="447840" cy="720"/>
+                          <a:ext cx="448920" cy="720"/>
                         </a:xfrm>
                         <a:prstGeom prst="line">
                           <a:avLst/>
@@ -2715,7 +2715,7 @@
           </mc:Choice>
           <mc:Fallback>
             <w:pict>
-              <v:line id="shape_0" from="479.2pt,9.9pt" to="514.4pt,9.9pt" ID="Straight Connector 42" stroked="t" o:allowincell="f" style="position:absolute">
+              <v:line id="shape_0" from="479.2pt,9.9pt" to="514.5pt,9.9pt" ID="Straight Connector 42" stroked="t" o:allowincell="f" style="position:absolute">
                 <v:stroke color="black" weight="9360" joinstyle="round" endcap="flat"/>
                 <v:fill o:detectmouseclick="t" on="false"/>
                 <w10:wrap type="none"/>
@@ -2726,7 +2726,7 @@
         <mc:AlternateContent>
           <mc:Choice Requires="wps">
             <w:drawing>
-              <wp:anchor behindDoc="0" distT="4445" distB="4445" distL="4445" distR="4445" simplePos="0" locked="0" layoutInCell="0" allowOverlap="1" relativeHeight="61">
+              <wp:anchor behindDoc="0" distT="4445" distB="4445" distL="4445" distR="4445" simplePos="0" locked="0" layoutInCell="0" allowOverlap="1" relativeHeight="59">
                 <wp:simplePos x="0" y="0"/>
                 <wp:positionH relativeFrom="column">
                   <wp:posOffset>5133340</wp:posOffset>
@@ -2734,7 +2734,7 @@
                 <wp:positionV relativeFrom="paragraph">
                   <wp:posOffset>123190</wp:posOffset>
                 </wp:positionV>
-                <wp:extent cx="686435" cy="1270"/>
+                <wp:extent cx="687705" cy="1270"/>
                 <wp:effectExtent l="0" t="0" r="0" b="0"/>
                 <wp:wrapNone/>
                 <wp:docPr id="46" name="Straight Connector 44"/>
@@ -2745,7 +2745,7 @@
                       <wps:spPr>
                         <a:xfrm>
                           <a:off x="0" y="0"/>
-                          <a:ext cx="685800" cy="720"/>
+                          <a:ext cx="687240" cy="720"/>
                         </a:xfrm>
                         <a:prstGeom prst="line">
                           <a:avLst/>
@@ -2778,7 +2778,7 @@
           </mc:Choice>
           <mc:Fallback>
             <w:pict>
-              <v:line id="shape_0" from="404.2pt,9.7pt" to="458.15pt,9.7pt" ID="Straight Connector 44" stroked="t" o:allowincell="f" style="position:absolute">
+              <v:line id="shape_0" from="404.2pt,9.7pt" to="458.25pt,9.7pt" ID="Straight Connector 44" stroked="t" o:allowincell="f" style="position:absolute">
                 <v:stroke color="black" weight="9360" joinstyle="round" endcap="flat"/>
                 <v:fill o:detectmouseclick="t" on="false"/>
                 <w10:wrap type="none"/>
@@ -2801,7 +2801,7 @@
         <w:tab/>
         <w:t xml:space="preserve">        on the </w:t>
         <w:tab/>
-        <w:t xml:space="preserve">   day of                    ,Yr.      The cause of death was </w:t>
+        <w:t xml:space="preserve">   day of                        ,Yr.      The cause of death was </w:t>
       </w:r>
       <w:r>
         <w:rPr>
@@ -2858,7 +2858,7 @@
                 <wp:positionV relativeFrom="paragraph">
                   <wp:posOffset>122555</wp:posOffset>
                 </wp:positionV>
-                <wp:extent cx="1534160" cy="12065"/>
+                <wp:extent cx="1535430" cy="12065"/>
                 <wp:effectExtent l="0" t="0" r="9525" b="19050"/>
                 <wp:wrapNone/>
                 <wp:docPr id="47" name="Straight Connector 19"/>
@@ -2869,7 +2869,7 @@
                       <wps:spPr>
                         <a:xfrm flipV="1">
                           <a:off x="0" y="0"/>
-                          <a:ext cx="1533600" cy="11520"/>
+                          <a:ext cx="1534680" cy="11520"/>
                         </a:xfrm>
                         <a:prstGeom prst="line">
                           <a:avLst/>
@@ -2902,7 +2902,7 @@
           </mc:Choice>
           <mc:Fallback>
             <w:pict>
-              <v:line id="shape_0" from="104.15pt,9.65pt" to="224.85pt,10.5pt" ID="Straight Connector 19" stroked="t" o:allowincell="f" style="position:absolute;flip:y">
+              <v:line id="shape_0" from="104.15pt,9.65pt" to="224.95pt,10.5pt" ID="Straight Connector 19" stroked="t" o:allowincell="f" style="position:absolute;flip:y">
                 <v:stroke color="black" weight="9360" joinstyle="round" endcap="flat"/>
                 <v:fill o:detectmouseclick="t" on="false"/>
                 <w10:wrap type="none"/>
@@ -2921,7 +2921,7 @@
                 <wp:positionV relativeFrom="paragraph">
                   <wp:posOffset>-94615</wp:posOffset>
                 </wp:positionV>
-                <wp:extent cx="972185" cy="314960"/>
+                <wp:extent cx="973455" cy="316230"/>
                 <wp:effectExtent l="0" t="0" r="0" b="0"/>
                 <wp:wrapNone/>
                 <wp:docPr id="48" name="Text Box 35"/>
@@ -2932,7 +2932,7 @@
                       <wps:spPr>
                         <a:xfrm>
                           <a:off x="0" y="0"/>
-                          <a:ext cx="971640" cy="314280"/>
+                          <a:ext cx="972720" cy="315720"/>
                         </a:xfrm>
                         <a:prstGeom prst="rect">
                           <a:avLst/>
@@ -2984,7 +2984,7 @@
           </mc:Choice>
           <mc:Fallback>
             <w:pict>
-              <v:rect id="shape_0" ID="Text Box 35" path="m0,0l-2147483645,0l-2147483645,-2147483646l0,-2147483646xe" stroked="f" o:allowincell="f" style="position:absolute;margin-left:117.7pt;margin-top:-7.45pt;width:76.45pt;height:24.7pt;mso-wrap-style:square;v-text-anchor:top">
+              <v:rect id="shape_0" ID="Text Box 35" path="m0,0l-2147483645,0l-2147483645,-2147483646l0,-2147483646xe" stroked="f" o:allowincell="f" style="position:absolute;margin-left:117.7pt;margin-top:-7.45pt;width:76.55pt;height:24.8pt;mso-wrap-style:square;v-text-anchor:top">
                 <v:fill o:detectmouseclick="t" on="false"/>
                 <v:stroke color="#3465a4" weight="6480" joinstyle="round" endcap="flat"/>
                 <v:textbox>
@@ -3054,7 +3054,7 @@
                 <wp:positionV relativeFrom="paragraph">
                   <wp:posOffset>299085</wp:posOffset>
                 </wp:positionV>
-                <wp:extent cx="1148715" cy="339090"/>
+                <wp:extent cx="1149985" cy="340360"/>
                 <wp:effectExtent l="0" t="0" r="0" b="0"/>
                 <wp:wrapNone/>
                 <wp:docPr id="50" name="Text Box 12"/>
@@ -3065,7 +3065,7 @@
                       <wps:spPr>
                         <a:xfrm>
                           <a:off x="0" y="0"/>
-                          <a:ext cx="1148040" cy="338400"/>
+                          <a:ext cx="1149480" cy="339840"/>
                         </a:xfrm>
                         <a:prstGeom prst="rect">
                           <a:avLst/>
@@ -3118,7 +3118,7 @@
           </mc:Choice>
           <mc:Fallback>
             <w:pict>
-              <v:rect id="shape_0" ID="Text Box 12" path="m0,0l-2147483645,0l-2147483645,-2147483646l0,-2147483646xe" stroked="f" o:allowincell="f" style="position:absolute;margin-left:168.35pt;margin-top:23.55pt;width:90.35pt;height:26.6pt;mso-wrap-style:square;v-text-anchor:top">
+              <v:rect id="shape_0" ID="Text Box 12" path="m0,0l-2147483645,0l-2147483645,-2147483646l0,-2147483646xe" stroked="f" o:allowincell="f" style="position:absolute;margin-left:168.35pt;margin-top:23.55pt;width:90.45pt;height:26.7pt;mso-wrap-style:square;v-text-anchor:top">
                 <v:fill o:detectmouseclick="t" on="false"/>
                 <v:stroke color="#3465a4" weight="6480" joinstyle="round" endcap="flat"/>
                 <v:textbox>
@@ -3157,7 +3157,7 @@
                 <wp:positionV relativeFrom="paragraph">
                   <wp:posOffset>297815</wp:posOffset>
                 </wp:positionV>
-                <wp:extent cx="824865" cy="339090"/>
+                <wp:extent cx="826135" cy="340360"/>
                 <wp:effectExtent l="0" t="0" r="0" b="0"/>
                 <wp:wrapNone/>
                 <wp:docPr id="52" name="Text Box 23"/>
@@ -3168,7 +3168,7 @@
                       <wps:spPr>
                         <a:xfrm>
                           <a:off x="0" y="0"/>
-                          <a:ext cx="824400" cy="338400"/>
+                          <a:ext cx="825480" cy="339840"/>
                         </a:xfrm>
                         <a:prstGeom prst="rect">
                           <a:avLst/>
@@ -3221,7 +3221,7 @@
           </mc:Choice>
           <mc:Fallback>
             <w:pict>
-              <v:rect id="shape_0" ID="Text Box 23" path="m0,0l-2147483645,0l-2147483645,-2147483646l0,-2147483646xe" stroked="f" o:allowincell="f" style="position:absolute;margin-left:250.3pt;margin-top:23.45pt;width:64.85pt;height:26.6pt;mso-wrap-style:square;v-text-anchor:top">
+              <v:rect id="shape_0" ID="Text Box 23" path="m0,0l-2147483645,0l-2147483645,-2147483646l0,-2147483646xe" stroked="f" o:allowincell="f" style="position:absolute;margin-left:250.3pt;margin-top:23.45pt;width:64.95pt;height:26.7pt;mso-wrap-style:square;v-text-anchor:top">
                 <v:fill o:detectmouseclick="t" on="false"/>
                 <v:stroke color="#3465a4" weight="6480" joinstyle="round" endcap="flat"/>
                 <v:textbox>
@@ -3260,7 +3260,7 @@
                 <wp:positionV relativeFrom="paragraph">
                   <wp:posOffset>283210</wp:posOffset>
                 </wp:positionV>
-                <wp:extent cx="891540" cy="339090"/>
+                <wp:extent cx="892810" cy="340360"/>
                 <wp:effectExtent l="0" t="0" r="0" b="0"/>
                 <wp:wrapNone/>
                 <wp:docPr id="54" name="Text Box 24"/>
@@ -3271,7 +3271,7 @@
                       <wps:spPr>
                         <a:xfrm>
                           <a:off x="0" y="0"/>
-                          <a:ext cx="891000" cy="338400"/>
+                          <a:ext cx="892080" cy="339840"/>
                         </a:xfrm>
                         <a:prstGeom prst="rect">
                           <a:avLst/>
@@ -3324,7 +3324,7 @@
           </mc:Choice>
           <mc:Fallback>
             <w:pict>
-              <v:rect id="shape_0" ID="Text Box 24" path="m0,0l-2147483645,0l-2147483645,-2147483646l0,-2147483646xe" stroked="f" o:allowincell="f" style="position:absolute;margin-left:327.65pt;margin-top:22.3pt;width:70.1pt;height:26.6pt;mso-wrap-style:square;v-text-anchor:top">
+              <v:rect id="shape_0" ID="Text Box 24" path="m0,0l-2147483645,0l-2147483645,-2147483646l0,-2147483646xe" stroked="f" o:allowincell="f" style="position:absolute;margin-left:327.65pt;margin-top:22.3pt;width:70.2pt;height:26.7pt;mso-wrap-style:square;v-text-anchor:top">
                 <v:fill o:detectmouseclick="t" on="false"/>
                 <v:stroke color="#3465a4" weight="6480" joinstyle="round" endcap="flat"/>
                 <v:textbox>
@@ -3380,9 +3380,9 @@
                   <wp:posOffset>2105025</wp:posOffset>
                 </wp:positionH>
                 <wp:positionV relativeFrom="paragraph">
-                  <wp:posOffset>140970</wp:posOffset>
+                  <wp:posOffset>141605</wp:posOffset>
                 </wp:positionV>
-                <wp:extent cx="600710" cy="1270"/>
+                <wp:extent cx="601980" cy="1270"/>
                 <wp:effectExtent l="0" t="0" r="9525" b="19050"/>
                 <wp:wrapNone/>
                 <wp:docPr id="56" name="Straight Connector 17"/>
@@ -3393,7 +3393,7 @@
                       <wps:spPr>
                         <a:xfrm>
                           <a:off x="0" y="0"/>
-                          <a:ext cx="600120" cy="720"/>
+                          <a:ext cx="601200" cy="720"/>
                         </a:xfrm>
                         <a:prstGeom prst="line">
                           <a:avLst/>
@@ -3426,7 +3426,7 @@
           </mc:Choice>
           <mc:Fallback>
             <w:pict>
-              <v:line id="shape_0" from="165.75pt,11.1pt" to="212.95pt,11.1pt" ID="Straight Connector 17" stroked="t" o:allowincell="f" style="position:absolute">
+              <v:line id="shape_0" from="165.75pt,11.15pt" to="213.05pt,11.15pt" ID="Straight Connector 17" stroked="t" o:allowincell="f" style="position:absolute">
                 <v:stroke color="black" weight="9360" joinstyle="round" endcap="flat"/>
                 <v:fill o:detectmouseclick="t" on="false"/>
                 <w10:wrap type="none"/>
@@ -3443,9 +3443,9 @@
                   <wp:posOffset>3095625</wp:posOffset>
                 </wp:positionH>
                 <wp:positionV relativeFrom="paragraph">
-                  <wp:posOffset>140970</wp:posOffset>
+                  <wp:posOffset>141605</wp:posOffset>
                 </wp:positionV>
-                <wp:extent cx="657860" cy="1270"/>
+                <wp:extent cx="659130" cy="1270"/>
                 <wp:effectExtent l="0" t="0" r="9525" b="19050"/>
                 <wp:wrapNone/>
                 <wp:docPr id="57" name="Straight Connector 20"/>
@@ -3456,7 +3456,7 @@
                       <wps:spPr>
                         <a:xfrm>
                           <a:off x="0" y="0"/>
-                          <a:ext cx="657360" cy="720"/>
+                          <a:ext cx="658440" cy="720"/>
                         </a:xfrm>
                         <a:prstGeom prst="line">
                           <a:avLst/>
@@ -3489,7 +3489,7 @@
           </mc:Choice>
           <mc:Fallback>
             <w:pict>
-              <v:line id="shape_0" from="243.75pt,11.1pt" to="295.45pt,11.1pt" ID="Straight Connector 20" stroked="t" o:allowincell="f" style="position:absolute">
+              <v:line id="shape_0" from="243.75pt,11.15pt" to="295.55pt,11.15pt" ID="Straight Connector 20" stroked="t" o:allowincell="f" style="position:absolute">
                 <v:stroke color="black" weight="9360" joinstyle="round" endcap="flat"/>
                 <v:fill o:detectmouseclick="t" on="false"/>
                 <w10:wrap type="none"/>
@@ -3508,7 +3508,7 @@
                 <wp:positionV relativeFrom="paragraph">
                   <wp:posOffset>133985</wp:posOffset>
                 </wp:positionV>
-                <wp:extent cx="629285" cy="1270"/>
+                <wp:extent cx="630555" cy="2540"/>
                 <wp:effectExtent l="0" t="0" r="19050" b="19050"/>
                 <wp:wrapNone/>
                 <wp:docPr id="58" name="Straight Connector 21"/>
@@ -3519,7 +3519,7 @@
                       <wps:spPr>
                         <a:xfrm>
                           <a:off x="0" y="0"/>
-                          <a:ext cx="628560" cy="720"/>
+                          <a:ext cx="630000" cy="1800"/>
                         </a:xfrm>
                         <a:prstGeom prst="line">
                           <a:avLst/>
@@ -3552,7 +3552,7 @@
           </mc:Choice>
           <mc:Fallback>
             <w:pict>
-              <v:line id="shape_0" from="325.5pt,10.55pt" to="374.95pt,10.55pt" ID="Straight Connector 21" stroked="t" o:allowincell="f" style="position:absolute">
+              <v:line id="shape_0" from="325.5pt,10.55pt" to="375.05pt,10.65pt" ID="Straight Connector 21" stroked="t" o:allowincell="f" style="position:absolute">
                 <v:stroke color="black" weight="9360" joinstyle="round" endcap="flat"/>
                 <v:fill o:detectmouseclick="t" on="false"/>
                 <w10:wrap type="none"/>
@@ -3596,7 +3596,7 @@
                 <wp:positionV relativeFrom="paragraph">
                   <wp:posOffset>114935</wp:posOffset>
                 </wp:positionV>
-                <wp:extent cx="1134110" cy="635"/>
+                <wp:extent cx="1135380" cy="635"/>
                 <wp:effectExtent l="0" t="0" r="9525" b="19050"/>
                 <wp:wrapNone/>
                 <wp:docPr id="59" name="Straight Connector 22"/>
@@ -3607,7 +3607,7 @@
                       <wps:spPr>
                         <a:xfrm>
                           <a:off x="0" y="0"/>
-                          <a:ext cx="1133640" cy="0"/>
+                          <a:ext cx="1134720" cy="0"/>
                         </a:xfrm>
                         <a:prstGeom prst="line">
                           <a:avLst/>
@@ -3640,7 +3640,7 @@
           </mc:Choice>
           <mc:Fallback>
             <w:pict>
-              <v:line id="shape_0" from="285.65pt,9.05pt" to="374.85pt,9.05pt" ID="Straight Connector 22" stroked="t" o:allowincell="f" style="position:absolute">
+              <v:line id="shape_0" from="285.65pt,9.05pt" to="374.95pt,9.05pt" ID="Straight Connector 22" stroked="t" o:allowincell="f" style="position:absolute">
                 <v:stroke color="black" weight="9360" joinstyle="round" endcap="flat"/>
                 <v:fill o:detectmouseclick="t" on="false"/>
                 <w10:wrap type="none"/>
@@ -3659,7 +3659,7 @@
                 <wp:positionV relativeFrom="paragraph">
                   <wp:posOffset>-113665</wp:posOffset>
                 </wp:positionV>
-                <wp:extent cx="1231900" cy="339090"/>
+                <wp:extent cx="1233170" cy="340360"/>
                 <wp:effectExtent l="0" t="0" r="0" b="0"/>
                 <wp:wrapNone/>
                 <wp:docPr id="60" name="Text Box 25"/>
@@ -3670,7 +3670,7 @@
                       <wps:spPr>
                         <a:xfrm>
                           <a:off x="0" y="0"/>
-                          <a:ext cx="1231200" cy="338400"/>
+                          <a:ext cx="1232640" cy="339840"/>
                         </a:xfrm>
                         <a:prstGeom prst="rect">
                           <a:avLst/>
@@ -3723,7 +3723,7 @@
           </mc:Choice>
           <mc:Fallback>
             <w:pict>
-              <v:rect id="shape_0" ID="Text Box 25" path="m0,0l-2147483645,0l-2147483645,-2147483646l0,-2147483646xe" stroked="f" o:allowincell="f" style="position:absolute;margin-left:282.25pt;margin-top:-8.95pt;width:96.9pt;height:26.6pt;mso-wrap-style:square;v-text-anchor:top">
+              <v:rect id="shape_0" ID="Text Box 25" path="m0,0l-2147483645,0l-2147483645,-2147483646l0,-2147483646xe" stroked="f" o:allowincell="f" style="position:absolute;margin-left:282.25pt;margin-top:-8.95pt;width:97pt;height:26.7pt;mso-wrap-style:square;v-text-anchor:top">
                 <v:fill o:detectmouseclick="t" on="false"/>
                 <v:stroke color="#3465a4" weight="6480" joinstyle="round" endcap="flat"/>
                 <v:textbox>
@@ -4146,6 +4146,7 @@
     <w:qFormat/>
     <w:pPr>
       <w:widowControl/>
+      <w:suppressAutoHyphens w:val="true"/>
       <w:bidi w:val="0"/>
       <w:spacing w:lineRule="auto" w:line="276" w:before="0" w:after="200"/>
       <w:jc w:val="left"/>

</xml_diff>